<commit_message>
Jack kábel, mono sztereo
A mono és sztereó hangnem összehasonlítása
jack kábelek fajtái, mire használjuk.
</commit_message>
<xml_diff>
--- a/Rafi dokumentumai/Rafi.resze.docx
+++ b/Rafi dokumentumai/Rafi.resze.docx
@@ -110,29 +110,7 @@
           <w:szCs w:val="24"/>
           <w:shd w:val="clear" w:color="auto" w:fill="FFFFFF"/>
         </w:rPr>
-        <w:t xml:space="preserve">1880-ban készítette Oliver </w:t>
-      </w:r>
-      <w:proofErr w:type="spellStart"/>
-      <w:r>
-        <w:rPr>
-          <w:rFonts w:ascii="Times New Roman" w:hAnsi="Times New Roman" w:cs="Times New Roman"/>
-          <w:color w:val="202124"/>
-          <w:sz w:val="24"/>
-          <w:szCs w:val="24"/>
-          <w:shd w:val="clear" w:color="auto" w:fill="FFFFFF"/>
-        </w:rPr>
-        <w:t>Heaviside</w:t>
-      </w:r>
-      <w:proofErr w:type="spellEnd"/>
-      <w:r>
-        <w:rPr>
-          <w:rFonts w:ascii="Times New Roman" w:hAnsi="Times New Roman" w:cs="Times New Roman"/>
-          <w:color w:val="202124"/>
-          <w:sz w:val="24"/>
-          <w:szCs w:val="24"/>
-          <w:shd w:val="clear" w:color="auto" w:fill="FFFFFF"/>
-        </w:rPr>
-        <w:t xml:space="preserve"> angol villamosmérnök. </w:t>
+        <w:t xml:space="preserve">1880-ban készítette Oliver Heaviside angol villamosmérnök. </w:t>
       </w:r>
       <w:r>
         <w:rPr>
@@ -181,7 +159,6 @@
         </w:rPr>
         <w:t>A </w:t>
       </w:r>
-      <w:proofErr w:type="spellStart"/>
       <w:r>
         <w:rPr>
           <w:rFonts w:ascii="Arial" w:hAnsi="Arial" w:cs="Arial"/>
@@ -192,20 +169,7 @@
           <w:szCs w:val="21"/>
           <w:shd w:val="clear" w:color="auto" w:fill="FFFFFF"/>
         </w:rPr>
-        <w:t>ko</w:t>
-      </w:r>
-      <w:proofErr w:type="spellEnd"/>
-      <w:r>
-        <w:rPr>
-          <w:rFonts w:ascii="Arial" w:hAnsi="Arial" w:cs="Arial"/>
-          <w:i/>
-          <w:iCs/>
-          <w:color w:val="202122"/>
-          <w:sz w:val="21"/>
-          <w:szCs w:val="21"/>
-          <w:shd w:val="clear" w:color="auto" w:fill="FFFFFF"/>
-        </w:rPr>
-        <w:t>-axiális</w:t>
+        <w:t>ko-axiális</w:t>
       </w:r>
       <w:r>
         <w:rPr>
@@ -278,51 +242,7 @@
           <w:szCs w:val="21"/>
           <w:lang w:eastAsia="hu-HU"/>
         </w:rPr>
-        <w:t xml:space="preserve">A koaxiális kábel - vagy röviden </w:t>
-      </w:r>
-      <w:proofErr w:type="spellStart"/>
-      <w:r>
-        <w:rPr>
-          <w:rFonts w:ascii="Arial" w:eastAsia="Times New Roman" w:hAnsi="Arial" w:cs="Arial"/>
-          <w:color w:val="58585B"/>
-          <w:sz w:val="21"/>
-          <w:szCs w:val="21"/>
-          <w:lang w:eastAsia="hu-HU"/>
-        </w:rPr>
-        <w:t>koax</w:t>
-      </w:r>
-      <w:proofErr w:type="spellEnd"/>
-      <w:r>
-        <w:rPr>
-          <w:rFonts w:ascii="Arial" w:eastAsia="Times New Roman" w:hAnsi="Arial" w:cs="Arial"/>
-          <w:color w:val="58585B"/>
-          <w:sz w:val="21"/>
-          <w:szCs w:val="21"/>
-          <w:lang w:eastAsia="hu-HU"/>
-        </w:rPr>
-        <w:t xml:space="preserve"> - elnevezés a vezeték szerkezetéből származik, mivel két vezető egy közös tengelyen (</w:t>
-      </w:r>
-      <w:proofErr w:type="spellStart"/>
-      <w:r>
-        <w:rPr>
-          <w:rFonts w:ascii="Arial" w:eastAsia="Times New Roman" w:hAnsi="Arial" w:cs="Arial"/>
-          <w:color w:val="58585B"/>
-          <w:sz w:val="21"/>
-          <w:szCs w:val="21"/>
-          <w:lang w:eastAsia="hu-HU"/>
-        </w:rPr>
-        <w:t>axis</w:t>
-      </w:r>
-      <w:proofErr w:type="spellEnd"/>
-      <w:r>
-        <w:rPr>
-          <w:rFonts w:ascii="Arial" w:eastAsia="Times New Roman" w:hAnsi="Arial" w:cs="Arial"/>
-          <w:color w:val="58585B"/>
-          <w:sz w:val="21"/>
-          <w:szCs w:val="21"/>
-          <w:lang w:eastAsia="hu-HU"/>
-        </w:rPr>
-        <w:t>) osztozik. Ahogy az ábrán is látható, a koaxiális kábel az alábbi részekből áll:</w:t>
+        <w:t>A koaxiális kábel - vagy röviden koax - elnevezés a vezeték szerkezetéből származik, mivel két vezető egy közös tengelyen (axis) osztozik. Ahogy az ábrán is látható, a koaxiális kábel az alábbi részekből áll:</w:t>
       </w:r>
     </w:p>
     <w:p>
@@ -457,10 +377,13 @@
           <w:szCs w:val="21"/>
           <w:lang w:eastAsia="hu-HU"/>
         </w:rPr>
-        <w:t xml:space="preserve">A koaxiális kábelhez különböző típusú csatlakozók használhatók. A bajonett </w:t>
-      </w:r>
-      <w:proofErr w:type="spellStart"/>
-      <w:r>
+        <w:t>A koaxiális kábelhez különböző típusú csatlakozók használhatók. A bajonett Neill—Concelman (BNC), N és F típusú csatlakozók az ábrán láthatók.</w:t>
+      </w:r>
+    </w:p>
+    <w:p>
+      <w:pPr>
+        <w:shd w:val="clear" w:color="auto" w:fill="FFFFFF"/>
+        <w:spacing w:before="300" w:after="300" w:line="240" w:lineRule="auto"/>
         <w:rPr>
           <w:rFonts w:ascii="Arial" w:eastAsia="Times New Roman" w:hAnsi="Arial" w:cs="Arial"/>
           <w:color w:val="58585B"/>
@@ -468,9 +391,7 @@
           <w:szCs w:val="21"/>
           <w:lang w:eastAsia="hu-HU"/>
         </w:rPr>
-        <w:t>Neill</w:t>
-      </w:r>
-      <w:proofErr w:type="spellEnd"/>
+      </w:pPr>
       <w:r>
         <w:rPr>
           <w:rFonts w:ascii="Arial" w:eastAsia="Times New Roman" w:hAnsi="Arial" w:cs="Arial"/>
@@ -479,96 +400,7 @@
           <w:szCs w:val="21"/>
           <w:lang w:eastAsia="hu-HU"/>
         </w:rPr>
-        <w:t>—</w:t>
-      </w:r>
-      <w:proofErr w:type="spellStart"/>
-      <w:r>
-        <w:rPr>
-          <w:rFonts w:ascii="Arial" w:eastAsia="Times New Roman" w:hAnsi="Arial" w:cs="Arial"/>
-          <w:color w:val="58585B"/>
-          <w:sz w:val="21"/>
-          <w:szCs w:val="21"/>
-          <w:lang w:eastAsia="hu-HU"/>
-        </w:rPr>
-        <w:t>Concelman</w:t>
-      </w:r>
-      <w:proofErr w:type="spellEnd"/>
-      <w:r>
-        <w:rPr>
-          <w:rFonts w:ascii="Arial" w:eastAsia="Times New Roman" w:hAnsi="Arial" w:cs="Arial"/>
-          <w:color w:val="58585B"/>
-          <w:sz w:val="21"/>
-          <w:szCs w:val="21"/>
-          <w:lang w:eastAsia="hu-HU"/>
-        </w:rPr>
-        <w:t xml:space="preserve"> (BNC), N és F típusú csatlakozók az ábrán láthatók.</w:t>
-      </w:r>
-    </w:p>
-    <w:p>
-      <w:pPr>
-        <w:shd w:val="clear" w:color="auto" w:fill="FFFFFF"/>
-        <w:spacing w:before="300" w:after="300" w:line="240" w:lineRule="auto"/>
-        <w:rPr>
-          <w:rFonts w:ascii="Arial" w:eastAsia="Times New Roman" w:hAnsi="Arial" w:cs="Arial"/>
-          <w:color w:val="58585B"/>
-          <w:sz w:val="21"/>
-          <w:szCs w:val="21"/>
-          <w:lang w:eastAsia="hu-HU"/>
-        </w:rPr>
-      </w:pPr>
-      <w:r>
-        <w:rPr>
-          <w:rFonts w:ascii="Arial" w:eastAsia="Times New Roman" w:hAnsi="Arial" w:cs="Arial"/>
-          <w:color w:val="58585B"/>
-          <w:sz w:val="21"/>
-          <w:szCs w:val="21"/>
-          <w:lang w:eastAsia="hu-HU"/>
-        </w:rPr>
-        <w:t xml:space="preserve">Annak ellenére, hogy a mai modern Ethernet hálózatokban az UTP kábel lényegében felváltotta a </w:t>
-      </w:r>
-      <w:proofErr w:type="spellStart"/>
-      <w:r>
-        <w:rPr>
-          <w:rFonts w:ascii="Arial" w:eastAsia="Times New Roman" w:hAnsi="Arial" w:cs="Arial"/>
-          <w:color w:val="58585B"/>
-          <w:sz w:val="21"/>
-          <w:szCs w:val="21"/>
-          <w:lang w:eastAsia="hu-HU"/>
-        </w:rPr>
-        <w:t>koax</w:t>
-      </w:r>
-      <w:proofErr w:type="spellEnd"/>
-      <w:r>
-        <w:rPr>
-          <w:rFonts w:ascii="Arial" w:eastAsia="Times New Roman" w:hAnsi="Arial" w:cs="Arial"/>
-          <w:color w:val="58585B"/>
-          <w:sz w:val="21"/>
-          <w:szCs w:val="21"/>
-          <w:lang w:eastAsia="hu-HU"/>
-        </w:rPr>
-        <w:t xml:space="preserve"> kábelt, a </w:t>
-      </w:r>
-      <w:proofErr w:type="spellStart"/>
-      <w:r>
-        <w:rPr>
-          <w:rFonts w:ascii="Arial" w:eastAsia="Times New Roman" w:hAnsi="Arial" w:cs="Arial"/>
-          <w:color w:val="58585B"/>
-          <w:sz w:val="21"/>
-          <w:szCs w:val="21"/>
-          <w:lang w:eastAsia="hu-HU"/>
-        </w:rPr>
-        <w:t>koax</w:t>
-      </w:r>
-      <w:proofErr w:type="spellEnd"/>
-      <w:r>
-        <w:rPr>
-          <w:rFonts w:ascii="Arial" w:eastAsia="Times New Roman" w:hAnsi="Arial" w:cs="Arial"/>
-          <w:color w:val="58585B"/>
-          <w:sz w:val="21"/>
-          <w:szCs w:val="21"/>
-          <w:lang w:eastAsia="hu-HU"/>
-        </w:rPr>
-        <w:t xml:space="preserve"> kábelnek a következő felhasználási területei léteznek:</w:t>
+        <w:t>Annak ellenére, hogy a mai modern Ethernet hálózatokban az UTP kábel lényegében felváltotta a koax kábelt, a koax kábelnek a következő felhasználási területei léteznek:</w:t>
       </w:r>
     </w:p>
     <w:p>
@@ -648,51 +480,7 @@
           <w:szCs w:val="21"/>
           <w:lang w:eastAsia="hu-HU"/>
         </w:rPr>
-        <w:t xml:space="preserve"> - A kábelnetes szolgáltatók úgy biztosítják az internetkapcsolatot az ügyfelek számára, hogy a </w:t>
-      </w:r>
-      <w:proofErr w:type="spellStart"/>
-      <w:r>
-        <w:rPr>
-          <w:rFonts w:ascii="Arial" w:eastAsia="Times New Roman" w:hAnsi="Arial" w:cs="Arial"/>
-          <w:color w:val="58585B"/>
-          <w:sz w:val="21"/>
-          <w:szCs w:val="21"/>
-          <w:lang w:eastAsia="hu-HU"/>
-        </w:rPr>
-        <w:t>koax</w:t>
-      </w:r>
-      <w:proofErr w:type="spellEnd"/>
-      <w:r>
-        <w:rPr>
-          <w:rFonts w:ascii="Arial" w:eastAsia="Times New Roman" w:hAnsi="Arial" w:cs="Arial"/>
-          <w:color w:val="58585B"/>
-          <w:sz w:val="21"/>
-          <w:szCs w:val="21"/>
-          <w:lang w:eastAsia="hu-HU"/>
-        </w:rPr>
-        <w:t xml:space="preserve"> kábel egyes részeit és az erősítő elemeket optikai kábellel helyettesítik. Az ügyfél telephelyén azonban még mindig </w:t>
-      </w:r>
-      <w:proofErr w:type="spellStart"/>
-      <w:r>
-        <w:rPr>
-          <w:rFonts w:ascii="Arial" w:eastAsia="Times New Roman" w:hAnsi="Arial" w:cs="Arial"/>
-          <w:color w:val="58585B"/>
-          <w:sz w:val="21"/>
-          <w:szCs w:val="21"/>
-          <w:lang w:eastAsia="hu-HU"/>
-        </w:rPr>
-        <w:t>koax</w:t>
-      </w:r>
-      <w:proofErr w:type="spellEnd"/>
-      <w:r>
-        <w:rPr>
-          <w:rFonts w:ascii="Arial" w:eastAsia="Times New Roman" w:hAnsi="Arial" w:cs="Arial"/>
-          <w:color w:val="58585B"/>
-          <w:sz w:val="21"/>
-          <w:szCs w:val="21"/>
-          <w:lang w:eastAsia="hu-HU"/>
-        </w:rPr>
-        <w:t xml:space="preserve"> kábelt használnak.</w:t>
+        <w:t> - A kábelnetes szolgáltatók úgy biztosítják az internetkapcsolatot az ügyfelek számára, hogy a koax kábel egyes részeit és az erősítő elemeket optikai kábellel helyettesítik. Az ügyfél telephelyén azonban még mindig koax kábelt használnak.</w:t>
       </w:r>
     </w:p>
     <w:p>
@@ -963,20 +751,8 @@
           <w:szCs w:val="21"/>
           <w:lang w:eastAsia="hu-HU"/>
         </w:rPr>
-        <w:t xml:space="preserve">N </w:t>
-      </w:r>
-      <w:proofErr w:type="spellStart"/>
-      <w:r>
-        <w:rPr>
-          <w:rFonts w:ascii="Arial" w:eastAsia="Times New Roman" w:hAnsi="Arial" w:cs="Arial"/>
-          <w:color w:val="58585B"/>
-          <w:sz w:val="21"/>
-          <w:szCs w:val="21"/>
-          <w:lang w:eastAsia="hu-HU"/>
-        </w:rPr>
-        <w:t>type</w:t>
-      </w:r>
-      <w:proofErr w:type="spellEnd"/>
+        <w:t>N type</w:t>
+      </w:r>
     </w:p>
     <w:p>
       <w:pPr>
@@ -1003,10 +779,14 @@
           <w:szCs w:val="21"/>
           <w:lang w:eastAsia="hu-HU"/>
         </w:rPr>
-        <w:t>F-</w:t>
-      </w:r>
-      <w:proofErr w:type="spellStart"/>
-      <w:r>
+        <w:t>F-type</w:t>
+      </w:r>
+    </w:p>
+    <w:p>
+      <w:pPr>
+        <w:pStyle w:val="Listaszerbekezds"/>
+        <w:shd w:val="clear" w:color="auto" w:fill="FFFFFF"/>
+        <w:spacing w:before="100" w:beforeAutospacing="1" w:after="100" w:afterAutospacing="1" w:line="240" w:lineRule="auto"/>
         <w:rPr>
           <w:rFonts w:ascii="Arial" w:eastAsia="Times New Roman" w:hAnsi="Arial" w:cs="Arial"/>
           <w:color w:val="58585B"/>
@@ -1014,25 +794,7 @@
           <w:szCs w:val="21"/>
           <w:lang w:eastAsia="hu-HU"/>
         </w:rPr>
-        <w:t>type</w:t>
-      </w:r>
-      <w:proofErr w:type="spellEnd"/>
-    </w:p>
-    <w:p>
-      <w:pPr>
-        <w:pStyle w:val="Listaszerbekezds"/>
-        <w:shd w:val="clear" w:color="auto" w:fill="FFFFFF"/>
-        <w:spacing w:before="100" w:beforeAutospacing="1" w:after="100" w:afterAutospacing="1" w:line="240" w:lineRule="auto"/>
-        <w:rPr>
-          <w:rFonts w:ascii="Arial" w:eastAsia="Times New Roman" w:hAnsi="Arial" w:cs="Arial"/>
-          <w:color w:val="58585B"/>
-          <w:sz w:val="21"/>
-          <w:szCs w:val="21"/>
-          <w:lang w:eastAsia="hu-HU"/>
-        </w:rPr>
-      </w:pPr>
-      <w:bookmarkStart w:id="0" w:name="_GoBack"/>
-      <w:bookmarkEnd w:id="0"/>
+      </w:pPr>
     </w:p>
     <w:p>
       <w:pPr>
@@ -1440,7 +1202,6 @@
           <w:szCs w:val="24"/>
         </w:rPr>
       </w:pPr>
-      <w:proofErr w:type="spellStart"/>
       <w:r>
         <w:rPr>
           <w:rFonts w:ascii="Times New Roman" w:eastAsia="Nunito" w:hAnsi="Times New Roman" w:cs="Times New Roman"/>
@@ -1450,9 +1211,8 @@
           <w:sz w:val="24"/>
           <w:szCs w:val="24"/>
         </w:rPr>
-        <w:t>Hardline</w:t>
-      </w:r>
-      <w:proofErr w:type="spellEnd"/>
+        <w:t>Hardline coaxial cable:</w:t>
+      </w:r>
       <w:r>
         <w:rPr>
           <w:rFonts w:ascii="Times New Roman" w:eastAsia="Nunito" w:hAnsi="Times New Roman" w:cs="Times New Roman"/>
@@ -1464,65 +1224,6 @@
         </w:rPr>
         <w:t xml:space="preserve"> </w:t>
       </w:r>
-      <w:proofErr w:type="spellStart"/>
-      <w:r>
-        <w:rPr>
-          <w:rFonts w:ascii="Times New Roman" w:eastAsia="Nunito" w:hAnsi="Times New Roman" w:cs="Times New Roman"/>
-          <w:b/>
-          <w:bCs/>
-          <w:color w:val="273239"/>
-          <w:sz w:val="24"/>
-          <w:szCs w:val="24"/>
-        </w:rPr>
-        <w:t>coaxial</w:t>
-      </w:r>
-      <w:proofErr w:type="spellEnd"/>
-      <w:r>
-        <w:rPr>
-          <w:rFonts w:ascii="Times New Roman" w:eastAsia="Nunito" w:hAnsi="Times New Roman" w:cs="Times New Roman"/>
-          <w:b/>
-          <w:bCs/>
-          <w:color w:val="273239"/>
-          <w:sz w:val="24"/>
-          <w:szCs w:val="24"/>
-        </w:rPr>
-        <w:t xml:space="preserve"> </w:t>
-      </w:r>
-      <w:proofErr w:type="spellStart"/>
-      <w:r>
-        <w:rPr>
-          <w:rFonts w:ascii="Times New Roman" w:eastAsia="Nunito" w:hAnsi="Times New Roman" w:cs="Times New Roman"/>
-          <w:b/>
-          <w:bCs/>
-          <w:color w:val="273239"/>
-          <w:sz w:val="24"/>
-          <w:szCs w:val="24"/>
-        </w:rPr>
-        <w:t>cable</w:t>
-      </w:r>
-      <w:proofErr w:type="spellEnd"/>
-      <w:r>
-        <w:rPr>
-          <w:rFonts w:ascii="Times New Roman" w:eastAsia="Nunito" w:hAnsi="Times New Roman" w:cs="Times New Roman"/>
-          <w:b/>
-          <w:bCs/>
-          <w:color w:val="273239"/>
-          <w:sz w:val="24"/>
-          <w:szCs w:val="24"/>
-        </w:rPr>
-        <w:t>:</w:t>
-      </w:r>
-      <w:r>
-        <w:rPr>
-          <w:rFonts w:ascii="Times New Roman" w:eastAsia="Nunito" w:hAnsi="Times New Roman" w:cs="Times New Roman"/>
-          <w:b/>
-          <w:bCs/>
-          <w:color w:val="273239"/>
-          <w:sz w:val="24"/>
-          <w:szCs w:val="24"/>
-        </w:rPr>
-        <w:t xml:space="preserve"> </w:t>
-      </w:r>
       <w:r>
         <w:rPr>
           <w:rFonts w:ascii="Times New Roman" w:eastAsia="Nunito" w:hAnsi="Times New Roman" w:cs="Times New Roman"/>
@@ -1530,9 +1231,8 @@
           <w:sz w:val="24"/>
           <w:szCs w:val="24"/>
         </w:rPr>
-        <w:t xml:space="preserve">A </w:t>
-      </w:r>
-      <w:proofErr w:type="spellStart"/>
+        <w:t xml:space="preserve">A hardline coax </w:t>
+      </w:r>
       <w:r>
         <w:rPr>
           <w:rFonts w:ascii="Times New Roman" w:eastAsia="Nunito" w:hAnsi="Times New Roman" w:cs="Times New Roman"/>
@@ -1540,9 +1240,8 @@
           <w:sz w:val="24"/>
           <w:szCs w:val="24"/>
         </w:rPr>
-        <w:t>hardline</w:t>
-      </w:r>
-      <w:proofErr w:type="spellEnd"/>
+        <w:t>kábel</w:t>
+      </w:r>
       <w:r>
         <w:rPr>
           <w:rFonts w:ascii="Times New Roman" w:eastAsia="Nunito" w:hAnsi="Times New Roman" w:cs="Times New Roman"/>
@@ -1550,9 +1249,8 @@
           <w:sz w:val="24"/>
           <w:szCs w:val="24"/>
         </w:rPr>
-        <w:t xml:space="preserve"> </w:t>
-      </w:r>
-      <w:proofErr w:type="spellStart"/>
+        <w:t xml:space="preserve"> közé</w:t>
+      </w:r>
       <w:r>
         <w:rPr>
           <w:rFonts w:ascii="Times New Roman" w:eastAsia="Nunito" w:hAnsi="Times New Roman" w:cs="Times New Roman"/>
@@ -1560,9 +1258,8 @@
           <w:sz w:val="24"/>
           <w:szCs w:val="24"/>
         </w:rPr>
-        <w:t>coax</w:t>
-      </w:r>
-      <w:proofErr w:type="spellEnd"/>
+        <w:t>p</w:t>
+      </w:r>
       <w:r>
         <w:rPr>
           <w:rFonts w:ascii="Times New Roman" w:eastAsia="Nunito" w:hAnsi="Times New Roman" w:cs="Times New Roman"/>
@@ -1570,83 +1267,7 @@
           <w:sz w:val="24"/>
           <w:szCs w:val="24"/>
         </w:rPr>
-        <w:t xml:space="preserve"> </w:t>
-      </w:r>
-      <w:r>
-        <w:rPr>
-          <w:rFonts w:ascii="Times New Roman" w:eastAsia="Nunito" w:hAnsi="Times New Roman" w:cs="Times New Roman"/>
-          <w:color w:val="273239"/>
-          <w:sz w:val="24"/>
-          <w:szCs w:val="24"/>
-        </w:rPr>
-        <w:t>kábel</w:t>
-      </w:r>
-      <w:r>
-        <w:rPr>
-          <w:rFonts w:ascii="Times New Roman" w:eastAsia="Nunito" w:hAnsi="Times New Roman" w:cs="Times New Roman"/>
-          <w:color w:val="273239"/>
-          <w:sz w:val="24"/>
-          <w:szCs w:val="24"/>
-        </w:rPr>
-        <w:t xml:space="preserve"> közé</w:t>
-      </w:r>
-      <w:r>
-        <w:rPr>
-          <w:rFonts w:ascii="Times New Roman" w:eastAsia="Nunito" w:hAnsi="Times New Roman" w:cs="Times New Roman"/>
-          <w:color w:val="273239"/>
-          <w:sz w:val="24"/>
-          <w:szCs w:val="24"/>
-        </w:rPr>
-        <w:t>p</w:t>
-      </w:r>
-      <w:r>
-        <w:rPr>
-          <w:rFonts w:ascii="Times New Roman" w:eastAsia="Nunito" w:hAnsi="Times New Roman" w:cs="Times New Roman"/>
-          <w:color w:val="273239"/>
-          <w:sz w:val="24"/>
-          <w:szCs w:val="24"/>
-        </w:rPr>
-        <w:t xml:space="preserve">ső magja általában rézből vagy </w:t>
-      </w:r>
-      <w:proofErr w:type="spellStart"/>
-      <w:r>
-        <w:rPr>
-          <w:rFonts w:ascii="Times New Roman" w:eastAsia="Nunito" w:hAnsi="Times New Roman" w:cs="Times New Roman"/>
-          <w:color w:val="273239"/>
-          <w:sz w:val="24"/>
-          <w:szCs w:val="24"/>
-        </w:rPr>
-        <w:t>ezüstböl</w:t>
-      </w:r>
-      <w:proofErr w:type="spellEnd"/>
-      <w:r>
-        <w:rPr>
-          <w:rFonts w:ascii="Times New Roman" w:eastAsia="Nunito" w:hAnsi="Times New Roman" w:cs="Times New Roman"/>
-          <w:color w:val="273239"/>
-          <w:sz w:val="24"/>
-          <w:szCs w:val="24"/>
-        </w:rPr>
-        <w:t xml:space="preserve"> van csinálva, és nagyobb a diaméterje a többi </w:t>
-      </w:r>
-      <w:proofErr w:type="spellStart"/>
-      <w:r>
-        <w:rPr>
-          <w:rFonts w:ascii="Times New Roman" w:eastAsia="Nunito" w:hAnsi="Times New Roman" w:cs="Times New Roman"/>
-          <w:color w:val="273239"/>
-          <w:sz w:val="24"/>
-          <w:szCs w:val="24"/>
-        </w:rPr>
-        <w:t>koax</w:t>
-      </w:r>
-      <w:proofErr w:type="spellEnd"/>
-      <w:r>
-        <w:rPr>
-          <w:rFonts w:ascii="Times New Roman" w:eastAsia="Nunito" w:hAnsi="Times New Roman" w:cs="Times New Roman"/>
-          <w:color w:val="273239"/>
-          <w:sz w:val="24"/>
-          <w:szCs w:val="24"/>
-        </w:rPr>
-        <w:t xml:space="preserve"> kábelhez képest</w:t>
+        <w:t>ső magja általában rézből vagy ezüstböl van csinálva, és nagyobb a diaméterje a többi koax kábelhez képest</w:t>
       </w:r>
     </w:p>
     <w:p>
@@ -1664,7 +1285,6 @@
           <w:szCs w:val="24"/>
         </w:rPr>
       </w:pPr>
-      <w:proofErr w:type="spellStart"/>
       <w:r>
         <w:rPr>
           <w:rFonts w:ascii="Times New Roman" w:eastAsia="Nunito" w:hAnsi="Times New Roman" w:cs="Times New Roman"/>
@@ -1674,67 +1294,7 @@
           <w:sz w:val="24"/>
           <w:szCs w:val="24"/>
         </w:rPr>
-        <w:t>Flexible</w:t>
-      </w:r>
-      <w:proofErr w:type="spellEnd"/>
-      <w:r>
-        <w:rPr>
-          <w:rFonts w:ascii="Times New Roman" w:eastAsia="Nunito" w:hAnsi="Times New Roman" w:cs="Times New Roman"/>
-          <w:b/>
-          <w:bCs/>
-          <w:color w:val="273239"/>
-          <w:sz w:val="24"/>
-          <w:szCs w:val="24"/>
-        </w:rPr>
-        <w:t xml:space="preserve"> </w:t>
-      </w:r>
-      <w:proofErr w:type="spellStart"/>
-      <w:r>
-        <w:rPr>
-          <w:rFonts w:ascii="Times New Roman" w:eastAsia="Nunito" w:hAnsi="Times New Roman" w:cs="Times New Roman"/>
-          <w:b/>
-          <w:bCs/>
-          <w:color w:val="273239"/>
-          <w:sz w:val="24"/>
-          <w:szCs w:val="24"/>
-        </w:rPr>
-        <w:t>coaxial</w:t>
-      </w:r>
-      <w:proofErr w:type="spellEnd"/>
-      <w:r>
-        <w:rPr>
-          <w:rFonts w:ascii="Times New Roman" w:eastAsia="Nunito" w:hAnsi="Times New Roman" w:cs="Times New Roman"/>
-          <w:b/>
-          <w:bCs/>
-          <w:color w:val="273239"/>
-          <w:sz w:val="24"/>
-          <w:szCs w:val="24"/>
-        </w:rPr>
-        <w:t xml:space="preserve"> </w:t>
-      </w:r>
-      <w:proofErr w:type="spellStart"/>
-      <w:r>
-        <w:rPr>
-          <w:rFonts w:ascii="Times New Roman" w:eastAsia="Nunito" w:hAnsi="Times New Roman" w:cs="Times New Roman"/>
-          <w:b/>
-          <w:bCs/>
-          <w:color w:val="273239"/>
-          <w:sz w:val="24"/>
-          <w:szCs w:val="24"/>
-        </w:rPr>
-        <w:t>cable</w:t>
-      </w:r>
-      <w:proofErr w:type="spellEnd"/>
-      <w:r>
-        <w:rPr>
-          <w:rFonts w:ascii="Times New Roman" w:eastAsia="Nunito" w:hAnsi="Times New Roman" w:cs="Times New Roman"/>
-          <w:b/>
-          <w:bCs/>
-          <w:color w:val="273239"/>
-          <w:sz w:val="24"/>
-          <w:szCs w:val="24"/>
-        </w:rPr>
-        <w:t>:</w:t>
+        <w:t>Flexible coaxial cable:</w:t>
       </w:r>
       <w:r>
         <w:rPr>
@@ -1752,9 +1312,8 @@
           <w:sz w:val="24"/>
           <w:szCs w:val="24"/>
         </w:rPr>
-        <w:t xml:space="preserve">A </w:t>
-      </w:r>
-      <w:proofErr w:type="spellStart"/>
+        <w:t xml:space="preserve">A flexible coax </w:t>
+      </w:r>
       <w:r>
         <w:rPr>
           <w:rFonts w:ascii="Times New Roman" w:eastAsia="Nunito" w:hAnsi="Times New Roman" w:cs="Times New Roman"/>
@@ -1762,9 +1321,8 @@
           <w:sz w:val="24"/>
           <w:szCs w:val="24"/>
         </w:rPr>
-        <w:t>flexible</w:t>
-      </w:r>
-      <w:proofErr w:type="spellEnd"/>
+        <w:t>kábelnek</w:t>
+      </w:r>
       <w:r>
         <w:rPr>
           <w:rFonts w:ascii="Times New Roman" w:eastAsia="Nunito" w:hAnsi="Times New Roman" w:cs="Times New Roman"/>
@@ -1772,65 +1330,7 @@
           <w:sz w:val="24"/>
           <w:szCs w:val="24"/>
         </w:rPr>
-        <w:t xml:space="preserve"> </w:t>
-      </w:r>
-      <w:proofErr w:type="spellStart"/>
-      <w:r>
-        <w:rPr>
-          <w:rFonts w:ascii="Times New Roman" w:eastAsia="Nunito" w:hAnsi="Times New Roman" w:cs="Times New Roman"/>
-          <w:color w:val="273239"/>
-          <w:sz w:val="24"/>
-          <w:szCs w:val="24"/>
-        </w:rPr>
-        <w:t>coax</w:t>
-      </w:r>
-      <w:proofErr w:type="spellEnd"/>
-      <w:r>
-        <w:rPr>
-          <w:rFonts w:ascii="Times New Roman" w:eastAsia="Nunito" w:hAnsi="Times New Roman" w:cs="Times New Roman"/>
-          <w:color w:val="273239"/>
-          <w:sz w:val="24"/>
-          <w:szCs w:val="24"/>
-        </w:rPr>
-        <w:t xml:space="preserve"> </w:t>
-      </w:r>
-      <w:r>
-        <w:rPr>
-          <w:rFonts w:ascii="Times New Roman" w:eastAsia="Nunito" w:hAnsi="Times New Roman" w:cs="Times New Roman"/>
-          <w:color w:val="273239"/>
-          <w:sz w:val="24"/>
-          <w:szCs w:val="24"/>
-        </w:rPr>
-        <w:t>kábelnek</w:t>
-      </w:r>
-      <w:r>
-        <w:rPr>
-          <w:rFonts w:ascii="Times New Roman" w:eastAsia="Nunito" w:hAnsi="Times New Roman" w:cs="Times New Roman"/>
-          <w:color w:val="273239"/>
-          <w:sz w:val="24"/>
-          <w:szCs w:val="24"/>
-        </w:rPr>
-        <w:t xml:space="preserve"> az hajlítható, és nehezen eltörhető, mert a középső magot egy hajlítható </w:t>
-      </w:r>
-      <w:proofErr w:type="spellStart"/>
-      <w:r>
-        <w:rPr>
-          <w:rFonts w:ascii="Times New Roman" w:eastAsia="Nunito" w:hAnsi="Times New Roman" w:cs="Times New Roman"/>
-          <w:color w:val="273239"/>
-          <w:sz w:val="24"/>
-          <w:szCs w:val="24"/>
-        </w:rPr>
-        <w:t>polymer</w:t>
-      </w:r>
-      <w:proofErr w:type="spellEnd"/>
-      <w:r>
-        <w:rPr>
-          <w:rFonts w:ascii="Times New Roman" w:eastAsia="Nunito" w:hAnsi="Times New Roman" w:cs="Times New Roman"/>
-          <w:color w:val="273239"/>
-          <w:sz w:val="24"/>
-          <w:szCs w:val="24"/>
-        </w:rPr>
-        <w:t xml:space="preserve"> veszi körül.</w:t>
+        <w:t xml:space="preserve"> az hajlítható, és nehezen eltörhető, mert a középső magot egy hajlítható polymer veszi körül.</w:t>
       </w:r>
     </w:p>
     <w:p>
@@ -1848,7 +1348,6 @@
           <w:szCs w:val="24"/>
         </w:rPr>
       </w:pPr>
-      <w:proofErr w:type="spellStart"/>
       <w:r>
         <w:rPr>
           <w:rFonts w:ascii="Times New Roman" w:eastAsia="Nunito" w:hAnsi="Times New Roman" w:cs="Times New Roman"/>
@@ -1858,9 +1357,8 @@
           <w:sz w:val="24"/>
           <w:szCs w:val="24"/>
         </w:rPr>
-        <w:t>Semi-rigid</w:t>
-      </w:r>
-      <w:proofErr w:type="spellEnd"/>
+        <w:t>Semi-rigid coaxial cable:</w:t>
+      </w:r>
       <w:r>
         <w:rPr>
           <w:rFonts w:ascii="Times New Roman" w:eastAsia="Nunito" w:hAnsi="Times New Roman" w:cs="Times New Roman"/>
@@ -1872,65 +1370,6 @@
         </w:rPr>
         <w:t xml:space="preserve"> </w:t>
       </w:r>
-      <w:proofErr w:type="spellStart"/>
-      <w:r>
-        <w:rPr>
-          <w:rFonts w:ascii="Times New Roman" w:eastAsia="Nunito" w:hAnsi="Times New Roman" w:cs="Times New Roman"/>
-          <w:b/>
-          <w:bCs/>
-          <w:color w:val="273239"/>
-          <w:sz w:val="24"/>
-          <w:szCs w:val="24"/>
-        </w:rPr>
-        <w:t>coaxial</w:t>
-      </w:r>
-      <w:proofErr w:type="spellEnd"/>
-      <w:r>
-        <w:rPr>
-          <w:rFonts w:ascii="Times New Roman" w:eastAsia="Nunito" w:hAnsi="Times New Roman" w:cs="Times New Roman"/>
-          <w:b/>
-          <w:bCs/>
-          <w:color w:val="273239"/>
-          <w:sz w:val="24"/>
-          <w:szCs w:val="24"/>
-        </w:rPr>
-        <w:t xml:space="preserve"> </w:t>
-      </w:r>
-      <w:proofErr w:type="spellStart"/>
-      <w:r>
-        <w:rPr>
-          <w:rFonts w:ascii="Times New Roman" w:eastAsia="Nunito" w:hAnsi="Times New Roman" w:cs="Times New Roman"/>
-          <w:b/>
-          <w:bCs/>
-          <w:color w:val="273239"/>
-          <w:sz w:val="24"/>
-          <w:szCs w:val="24"/>
-        </w:rPr>
-        <w:t>cable</w:t>
-      </w:r>
-      <w:proofErr w:type="spellEnd"/>
-      <w:r>
-        <w:rPr>
-          <w:rFonts w:ascii="Times New Roman" w:eastAsia="Nunito" w:hAnsi="Times New Roman" w:cs="Times New Roman"/>
-          <w:b/>
-          <w:bCs/>
-          <w:color w:val="273239"/>
-          <w:sz w:val="24"/>
-          <w:szCs w:val="24"/>
-        </w:rPr>
-        <w:t>:</w:t>
-      </w:r>
-      <w:r>
-        <w:rPr>
-          <w:rFonts w:ascii="Times New Roman" w:eastAsia="Nunito" w:hAnsi="Times New Roman" w:cs="Times New Roman"/>
-          <w:b/>
-          <w:bCs/>
-          <w:color w:val="273239"/>
-          <w:sz w:val="24"/>
-          <w:szCs w:val="24"/>
-        </w:rPr>
-        <w:t xml:space="preserve"> </w:t>
-      </w:r>
       <w:r>
         <w:rPr>
           <w:rFonts w:ascii="Times New Roman" w:eastAsia="Nunito" w:hAnsi="Times New Roman" w:cs="Times New Roman"/>
@@ -1940,7 +1379,6 @@
         </w:rPr>
         <w:t xml:space="preserve">A </w:t>
       </w:r>
-      <w:proofErr w:type="spellStart"/>
       <w:r>
         <w:rPr>
           <w:rFonts w:ascii="Times New Roman" w:eastAsia="Nunito" w:hAnsi="Times New Roman" w:cs="Times New Roman"/>
@@ -1948,9 +1386,8 @@
           <w:sz w:val="24"/>
           <w:szCs w:val="24"/>
         </w:rPr>
-        <w:t>Semi-rigid</w:t>
-      </w:r>
-      <w:proofErr w:type="spellEnd"/>
+        <w:t xml:space="preserve">Semi-rigid coaxial </w:t>
+      </w:r>
       <w:r>
         <w:rPr>
           <w:rFonts w:ascii="Times New Roman" w:eastAsia="Nunito" w:hAnsi="Times New Roman" w:cs="Times New Roman"/>
@@ -1958,9 +1395,8 @@
           <w:sz w:val="24"/>
           <w:szCs w:val="24"/>
         </w:rPr>
-        <w:t xml:space="preserve"> </w:t>
-      </w:r>
-      <w:proofErr w:type="spellStart"/>
+        <w:t>kábel</w:t>
+      </w:r>
       <w:r>
         <w:rPr>
           <w:rFonts w:ascii="Times New Roman" w:eastAsia="Nunito" w:hAnsi="Times New Roman" w:cs="Times New Roman"/>
@@ -1968,9 +1404,8 @@
           <w:sz w:val="24"/>
           <w:szCs w:val="24"/>
         </w:rPr>
-        <w:t>coaxial</w:t>
-      </w:r>
-      <w:proofErr w:type="spellEnd"/>
+        <w:t>n</w:t>
+      </w:r>
       <w:r>
         <w:rPr>
           <w:rFonts w:ascii="Times New Roman" w:eastAsia="Nunito" w:hAnsi="Times New Roman" w:cs="Times New Roman"/>
@@ -1978,7 +1413,7 @@
           <w:sz w:val="24"/>
           <w:szCs w:val="24"/>
         </w:rPr>
-        <w:t xml:space="preserve"> </w:t>
+        <w:t>e</w:t>
       </w:r>
       <w:r>
         <w:rPr>
@@ -1987,7 +1422,7 @@
           <w:sz w:val="24"/>
           <w:szCs w:val="24"/>
         </w:rPr>
-        <w:t>kábel</w:t>
+        <w:t>k egy szolid réz külsője van ami a szigetelőan</w:t>
       </w:r>
       <w:r>
         <w:rPr>
@@ -1996,7 +1431,7 @@
           <w:sz w:val="24"/>
           <w:szCs w:val="24"/>
         </w:rPr>
-        <w:t>n</w:t>
+        <w:t>yagja a t</w:t>
       </w:r>
       <w:r>
         <w:rPr>
@@ -2005,7 +1440,7 @@
           <w:sz w:val="24"/>
           <w:szCs w:val="24"/>
         </w:rPr>
-        <w:t>e</w:t>
+        <w:t>eflonnak</w:t>
       </w:r>
       <w:r>
         <w:rPr>
@@ -2014,7 +1449,7 @@
           <w:sz w:val="24"/>
           <w:szCs w:val="24"/>
         </w:rPr>
-        <w:t>k egy szolid réz külsője van ami a szigetelőan</w:t>
+        <w:t xml:space="preserve"> </w:t>
       </w:r>
       <w:r>
         <w:rPr>
@@ -2023,74 +1458,7 @@
           <w:sz w:val="24"/>
           <w:szCs w:val="24"/>
         </w:rPr>
-        <w:t>yagja a t</w:t>
-      </w:r>
-      <w:r>
-        <w:rPr>
-          <w:rFonts w:ascii="Times New Roman" w:eastAsia="Nunito" w:hAnsi="Times New Roman" w:cs="Times New Roman"/>
-          <w:color w:val="273239"/>
-          <w:sz w:val="24"/>
-          <w:szCs w:val="24"/>
-        </w:rPr>
-        <w:t>eflonnak</w:t>
-      </w:r>
-      <w:r>
-        <w:rPr>
-          <w:rFonts w:ascii="Times New Roman" w:eastAsia="Nunito" w:hAnsi="Times New Roman" w:cs="Times New Roman"/>
-          <w:color w:val="273239"/>
-          <w:sz w:val="24"/>
-          <w:szCs w:val="24"/>
-        </w:rPr>
-        <w:t xml:space="preserve"> </w:t>
-      </w:r>
-      <w:r>
-        <w:rPr>
-          <w:rFonts w:ascii="Times New Roman" w:eastAsia="Nunito" w:hAnsi="Times New Roman" w:cs="Times New Roman"/>
-          <w:color w:val="273239"/>
-          <w:sz w:val="24"/>
-          <w:szCs w:val="24"/>
-        </w:rPr>
-        <w:t xml:space="preserve">és </w:t>
-      </w:r>
-      <w:proofErr w:type="gramStart"/>
-      <w:r>
-        <w:rPr>
-          <w:rFonts w:ascii="Times New Roman" w:eastAsia="Nunito" w:hAnsi="Times New Roman" w:cs="Times New Roman"/>
-          <w:color w:val="273239"/>
-          <w:sz w:val="24"/>
-          <w:szCs w:val="24"/>
-        </w:rPr>
-        <w:t>ahelyett</w:t>
-      </w:r>
-      <w:proofErr w:type="gramEnd"/>
-      <w:r>
-        <w:rPr>
-          <w:rFonts w:ascii="Times New Roman" w:eastAsia="Nunito" w:hAnsi="Times New Roman" w:cs="Times New Roman"/>
-          <w:color w:val="273239"/>
-          <w:sz w:val="24"/>
-          <w:szCs w:val="24"/>
-        </w:rPr>
-        <w:t xml:space="preserve"> hogy egy külső réz </w:t>
-      </w:r>
-      <w:proofErr w:type="spellStart"/>
-      <w:r>
-        <w:rPr>
-          <w:rFonts w:ascii="Times New Roman" w:eastAsia="Nunito" w:hAnsi="Times New Roman" w:cs="Times New Roman"/>
-          <w:color w:val="273239"/>
-          <w:sz w:val="24"/>
-          <w:szCs w:val="24"/>
-        </w:rPr>
-        <w:t>layer</w:t>
-      </w:r>
-      <w:proofErr w:type="spellEnd"/>
-      <w:r>
-        <w:rPr>
-          <w:rFonts w:ascii="Times New Roman" w:eastAsia="Nunito" w:hAnsi="Times New Roman" w:cs="Times New Roman"/>
-          <w:color w:val="273239"/>
-          <w:sz w:val="24"/>
-          <w:szCs w:val="24"/>
-        </w:rPr>
-        <w:t xml:space="preserve"> venné körül, inkább egy vas rész veszi körül</w:t>
+        <w:t>és ahelyett hogy egy külső réz layer venné körül, inkább egy vas rész veszi körül</w:t>
       </w:r>
       <w:r>
         <w:rPr>
@@ -2117,7 +1485,6 @@
           <w:szCs w:val="24"/>
         </w:rPr>
       </w:pPr>
-      <w:proofErr w:type="spellStart"/>
       <w:r>
         <w:rPr>
           <w:rFonts w:ascii="Times New Roman" w:eastAsia="Nunito" w:hAnsi="Times New Roman" w:cs="Times New Roman"/>
@@ -2128,43 +1495,7 @@
           <w:szCs w:val="24"/>
         </w:rPr>
         <w:lastRenderedPageBreak/>
-        <w:t>Twinaxial</w:t>
-      </w:r>
-      <w:proofErr w:type="spellEnd"/>
-      <w:r>
-        <w:rPr>
-          <w:rFonts w:ascii="Times New Roman" w:eastAsia="Nunito" w:hAnsi="Times New Roman" w:cs="Times New Roman"/>
-          <w:b/>
-          <w:bCs/>
-          <w:color w:val="273239"/>
-          <w:sz w:val="24"/>
-          <w:szCs w:val="24"/>
-        </w:rPr>
-        <w:t xml:space="preserve"> </w:t>
-      </w:r>
-      <w:proofErr w:type="spellStart"/>
-      <w:r>
-        <w:rPr>
-          <w:rFonts w:ascii="Times New Roman" w:eastAsia="Nunito" w:hAnsi="Times New Roman" w:cs="Times New Roman"/>
-          <w:b/>
-          <w:bCs/>
-          <w:color w:val="273239"/>
-          <w:sz w:val="24"/>
-          <w:szCs w:val="24"/>
-        </w:rPr>
-        <w:t>cable</w:t>
-      </w:r>
-      <w:proofErr w:type="spellEnd"/>
-      <w:r>
-        <w:rPr>
-          <w:rFonts w:ascii="Times New Roman" w:eastAsia="Nunito" w:hAnsi="Times New Roman" w:cs="Times New Roman"/>
-          <w:b/>
-          <w:bCs/>
-          <w:color w:val="273239"/>
-          <w:sz w:val="24"/>
-          <w:szCs w:val="24"/>
-        </w:rPr>
-        <w:t>:</w:t>
+        <w:t>Twinaxial cable:</w:t>
       </w:r>
       <w:r>
         <w:rPr>
@@ -2182,27 +1513,7 @@
           <w:sz w:val="24"/>
           <w:szCs w:val="24"/>
         </w:rPr>
-        <w:t xml:space="preserve">A </w:t>
-      </w:r>
-      <w:proofErr w:type="spellStart"/>
-      <w:r>
-        <w:rPr>
-          <w:rFonts w:ascii="Times New Roman" w:eastAsia="Nunito" w:hAnsi="Times New Roman" w:cs="Times New Roman"/>
-          <w:color w:val="273239"/>
-          <w:sz w:val="24"/>
-          <w:szCs w:val="24"/>
-        </w:rPr>
-        <w:t>Twinaxial</w:t>
-      </w:r>
-      <w:proofErr w:type="spellEnd"/>
-      <w:r>
-        <w:rPr>
-          <w:rFonts w:ascii="Times New Roman" w:eastAsia="Nunito" w:hAnsi="Times New Roman" w:cs="Times New Roman"/>
-          <w:color w:val="273239"/>
-          <w:sz w:val="24"/>
-          <w:szCs w:val="24"/>
-        </w:rPr>
-        <w:t xml:space="preserve"> kábelnek</w:t>
+        <w:t>A Twinaxial kábelnek</w:t>
       </w:r>
       <w:r>
         <w:rPr>
@@ -2238,7 +1549,6 @@
           <w:szCs w:val="24"/>
         </w:rPr>
       </w:pPr>
-      <w:proofErr w:type="spellStart"/>
       <w:r>
         <w:rPr>
           <w:rFonts w:ascii="Times New Roman" w:eastAsia="Nunito" w:hAnsi="Times New Roman" w:cs="Times New Roman"/>
@@ -2248,43 +1558,7 @@
           <w:sz w:val="24"/>
           <w:szCs w:val="24"/>
         </w:rPr>
-        <w:t>Triaxial</w:t>
-      </w:r>
-      <w:proofErr w:type="spellEnd"/>
-      <w:r>
-        <w:rPr>
-          <w:rFonts w:ascii="Times New Roman" w:eastAsia="Nunito" w:hAnsi="Times New Roman" w:cs="Times New Roman"/>
-          <w:b/>
-          <w:bCs/>
-          <w:color w:val="273239"/>
-          <w:sz w:val="24"/>
-          <w:szCs w:val="24"/>
-        </w:rPr>
-        <w:t xml:space="preserve"> </w:t>
-      </w:r>
-      <w:proofErr w:type="spellStart"/>
-      <w:r>
-        <w:rPr>
-          <w:rFonts w:ascii="Times New Roman" w:eastAsia="Nunito" w:hAnsi="Times New Roman" w:cs="Times New Roman"/>
-          <w:b/>
-          <w:bCs/>
-          <w:color w:val="273239"/>
-          <w:sz w:val="24"/>
-          <w:szCs w:val="24"/>
-        </w:rPr>
-        <w:t>cable</w:t>
-      </w:r>
-      <w:proofErr w:type="spellEnd"/>
-      <w:r>
-        <w:rPr>
-          <w:rFonts w:ascii="Times New Roman" w:eastAsia="Nunito" w:hAnsi="Times New Roman" w:cs="Times New Roman"/>
-          <w:b/>
-          <w:bCs/>
-          <w:color w:val="273239"/>
-          <w:sz w:val="24"/>
-          <w:szCs w:val="24"/>
-        </w:rPr>
-        <w:t>:</w:t>
+        <w:t>Triaxial cable:</w:t>
       </w:r>
       <w:r>
         <w:rPr>
@@ -2304,7 +1578,6 @@
         </w:rPr>
         <w:t xml:space="preserve">Vagy </w:t>
       </w:r>
-      <w:proofErr w:type="spellStart"/>
       <w:r>
         <w:rPr>
           <w:rFonts w:ascii="Times New Roman" w:eastAsia="Nunito" w:hAnsi="Times New Roman" w:cs="Times New Roman"/>
@@ -2312,9 +1585,8 @@
           <w:sz w:val="24"/>
           <w:szCs w:val="24"/>
         </w:rPr>
-        <w:t>Triax</w:t>
-      </w:r>
-      <w:proofErr w:type="spellEnd"/>
+        <w:t xml:space="preserve">Triax. </w:t>
+      </w:r>
       <w:r>
         <w:rPr>
           <w:rFonts w:ascii="Times New Roman" w:eastAsia="Nunito" w:hAnsi="Times New Roman" w:cs="Times New Roman"/>
@@ -2322,7 +1594,7 @@
           <w:sz w:val="24"/>
           <w:szCs w:val="24"/>
         </w:rPr>
-        <w:t xml:space="preserve">. </w:t>
+        <w:t>Nagyon hasonlít</w:t>
       </w:r>
       <w:r>
         <w:rPr>
@@ -2331,7 +1603,7 @@
           <w:sz w:val="24"/>
           <w:szCs w:val="24"/>
         </w:rPr>
-        <w:t>Nagyon hasonlít</w:t>
+        <w:t xml:space="preserve"> a coaxial cable</w:t>
       </w:r>
       <w:r>
         <w:rPr>
@@ -2340,9 +1612,8 @@
           <w:sz w:val="24"/>
           <w:szCs w:val="24"/>
         </w:rPr>
-        <w:t xml:space="preserve"> a </w:t>
-      </w:r>
-      <w:proofErr w:type="spellStart"/>
+        <w:t>-hez , de egy különböző réz rész van hozzáadva, ami egy pajzsként működik, hogy a zajtól védje. Nagyobb sávszélességet kínál</w:t>
+      </w:r>
       <w:r>
         <w:rPr>
           <w:rFonts w:ascii="Times New Roman" w:eastAsia="Nunito" w:hAnsi="Times New Roman" w:cs="Times New Roman"/>
@@ -2350,86 +1621,7 @@
           <w:sz w:val="24"/>
           <w:szCs w:val="24"/>
         </w:rPr>
-        <w:t>coaxial</w:t>
-      </w:r>
-      <w:proofErr w:type="spellEnd"/>
-      <w:r>
-        <w:rPr>
-          <w:rFonts w:ascii="Times New Roman" w:eastAsia="Nunito" w:hAnsi="Times New Roman" w:cs="Times New Roman"/>
-          <w:color w:val="273239"/>
-          <w:sz w:val="24"/>
-          <w:szCs w:val="24"/>
-        </w:rPr>
-        <w:t xml:space="preserve"> </w:t>
-      </w:r>
-      <w:proofErr w:type="spellStart"/>
-      <w:proofErr w:type="gramStart"/>
-      <w:r>
-        <w:rPr>
-          <w:rFonts w:ascii="Times New Roman" w:eastAsia="Nunito" w:hAnsi="Times New Roman" w:cs="Times New Roman"/>
-          <w:color w:val="273239"/>
-          <w:sz w:val="24"/>
-          <w:szCs w:val="24"/>
-        </w:rPr>
-        <w:t>cable</w:t>
-      </w:r>
-      <w:r>
-        <w:rPr>
-          <w:rFonts w:ascii="Times New Roman" w:eastAsia="Nunito" w:hAnsi="Times New Roman" w:cs="Times New Roman"/>
-          <w:color w:val="273239"/>
-          <w:sz w:val="24"/>
-          <w:szCs w:val="24"/>
-        </w:rPr>
-        <w:t>-hez</w:t>
-      </w:r>
-      <w:proofErr w:type="spellEnd"/>
-      <w:r>
-        <w:rPr>
-          <w:rFonts w:ascii="Times New Roman" w:eastAsia="Nunito" w:hAnsi="Times New Roman" w:cs="Times New Roman"/>
-          <w:color w:val="273239"/>
-          <w:sz w:val="24"/>
-          <w:szCs w:val="24"/>
-        </w:rPr>
-        <w:t xml:space="preserve"> ,</w:t>
-      </w:r>
-      <w:proofErr w:type="gramEnd"/>
-      <w:r>
-        <w:rPr>
-          <w:rFonts w:ascii="Times New Roman" w:eastAsia="Nunito" w:hAnsi="Times New Roman" w:cs="Times New Roman"/>
-          <w:color w:val="273239"/>
-          <w:sz w:val="24"/>
-          <w:szCs w:val="24"/>
-        </w:rPr>
-        <w:t xml:space="preserve"> de egy különböző réz rész van hozzáadva, ami egy pajzsként működik, hogy a zajtól védje. Nagyobb sávszélességet </w:t>
-      </w:r>
-      <w:proofErr w:type="spellStart"/>
-      <w:r>
-        <w:rPr>
-          <w:rFonts w:ascii="Times New Roman" w:eastAsia="Nunito" w:hAnsi="Times New Roman" w:cs="Times New Roman"/>
-          <w:color w:val="273239"/>
-          <w:sz w:val="24"/>
-          <w:szCs w:val="24"/>
-        </w:rPr>
-        <w:t>kínál</w:t>
-      </w:r>
-      <w:r>
-        <w:rPr>
-          <w:rFonts w:ascii="Times New Roman" w:eastAsia="Nunito" w:hAnsi="Times New Roman" w:cs="Times New Roman"/>
-          <w:color w:val="273239"/>
-          <w:sz w:val="24"/>
-          <w:szCs w:val="24"/>
-        </w:rPr>
-        <w:t>but</w:t>
-      </w:r>
-      <w:proofErr w:type="spellEnd"/>
-      <w:r>
-        <w:rPr>
-          <w:rFonts w:ascii="Times New Roman" w:eastAsia="Nunito" w:hAnsi="Times New Roman" w:cs="Times New Roman"/>
-          <w:color w:val="273239"/>
-          <w:sz w:val="24"/>
-          <w:szCs w:val="24"/>
-        </w:rPr>
-        <w:t xml:space="preserve"> </w:t>
+        <w:t xml:space="preserve">but </w:t>
       </w:r>
     </w:p>
     <w:p>
@@ -2447,7 +1639,6 @@
           <w:szCs w:val="24"/>
         </w:rPr>
       </w:pPr>
-      <w:proofErr w:type="spellStart"/>
       <w:r>
         <w:rPr>
           <w:rFonts w:ascii="Times New Roman" w:eastAsia="Nunito" w:hAnsi="Times New Roman" w:cs="Times New Roman"/>
@@ -2457,67 +1648,7 @@
           <w:sz w:val="24"/>
           <w:szCs w:val="24"/>
         </w:rPr>
-        <w:t>Rigid</w:t>
-      </w:r>
-      <w:proofErr w:type="spellEnd"/>
-      <w:r>
-        <w:rPr>
-          <w:rFonts w:ascii="Times New Roman" w:eastAsia="Nunito" w:hAnsi="Times New Roman" w:cs="Times New Roman"/>
-          <w:b/>
-          <w:bCs/>
-          <w:color w:val="273239"/>
-          <w:sz w:val="24"/>
-          <w:szCs w:val="24"/>
-        </w:rPr>
-        <w:t xml:space="preserve"> </w:t>
-      </w:r>
-      <w:proofErr w:type="spellStart"/>
-      <w:r>
-        <w:rPr>
-          <w:rFonts w:ascii="Times New Roman" w:eastAsia="Nunito" w:hAnsi="Times New Roman" w:cs="Times New Roman"/>
-          <w:b/>
-          <w:bCs/>
-          <w:color w:val="273239"/>
-          <w:sz w:val="24"/>
-          <w:szCs w:val="24"/>
-        </w:rPr>
-        <w:t>coaxial</w:t>
-      </w:r>
-      <w:proofErr w:type="spellEnd"/>
-      <w:r>
-        <w:rPr>
-          <w:rFonts w:ascii="Times New Roman" w:eastAsia="Nunito" w:hAnsi="Times New Roman" w:cs="Times New Roman"/>
-          <w:b/>
-          <w:bCs/>
-          <w:color w:val="273239"/>
-          <w:sz w:val="24"/>
-          <w:szCs w:val="24"/>
-        </w:rPr>
-        <w:t xml:space="preserve"> </w:t>
-      </w:r>
-      <w:proofErr w:type="spellStart"/>
-      <w:r>
-        <w:rPr>
-          <w:rFonts w:ascii="Times New Roman" w:eastAsia="Nunito" w:hAnsi="Times New Roman" w:cs="Times New Roman"/>
-          <w:b/>
-          <w:bCs/>
-          <w:color w:val="273239"/>
-          <w:sz w:val="24"/>
-          <w:szCs w:val="24"/>
-        </w:rPr>
-        <w:t>cable</w:t>
-      </w:r>
-      <w:proofErr w:type="spellEnd"/>
-      <w:r>
-        <w:rPr>
-          <w:rFonts w:ascii="Times New Roman" w:eastAsia="Nunito" w:hAnsi="Times New Roman" w:cs="Times New Roman"/>
-          <w:b/>
-          <w:bCs/>
-          <w:color w:val="273239"/>
-          <w:sz w:val="24"/>
-          <w:szCs w:val="24"/>
-        </w:rPr>
-        <w:t xml:space="preserve">: </w:t>
+        <w:t xml:space="preserve">Rigid coaxial cable: </w:t>
       </w:r>
       <w:r>
         <w:rPr>
@@ -2528,7 +1659,6 @@
         </w:rPr>
         <w:t xml:space="preserve">A </w:t>
       </w:r>
-      <w:proofErr w:type="spellStart"/>
       <w:r>
         <w:rPr>
           <w:rFonts w:ascii="Times New Roman" w:eastAsia="Nunito" w:hAnsi="Times New Roman" w:cs="Times New Roman"/>
@@ -2536,9 +1666,8 @@
           <w:sz w:val="24"/>
           <w:szCs w:val="24"/>
         </w:rPr>
-        <w:t>Rigid</w:t>
-      </w:r>
-      <w:proofErr w:type="spellEnd"/>
+        <w:t xml:space="preserve">Rigid coaxial cable </w:t>
+      </w:r>
       <w:r>
         <w:rPr>
           <w:rFonts w:ascii="Times New Roman" w:eastAsia="Nunito" w:hAnsi="Times New Roman" w:cs="Times New Roman"/>
@@ -2546,67 +1675,7 @@
           <w:sz w:val="24"/>
           <w:szCs w:val="24"/>
         </w:rPr>
-        <w:t xml:space="preserve"> </w:t>
-      </w:r>
-      <w:proofErr w:type="spellStart"/>
-      <w:r>
-        <w:rPr>
-          <w:rFonts w:ascii="Times New Roman" w:eastAsia="Nunito" w:hAnsi="Times New Roman" w:cs="Times New Roman"/>
-          <w:color w:val="273239"/>
-          <w:sz w:val="24"/>
-          <w:szCs w:val="24"/>
-        </w:rPr>
-        <w:t>coaxial</w:t>
-      </w:r>
-      <w:proofErr w:type="spellEnd"/>
-      <w:r>
-        <w:rPr>
-          <w:rFonts w:ascii="Times New Roman" w:eastAsia="Nunito" w:hAnsi="Times New Roman" w:cs="Times New Roman"/>
-          <w:color w:val="273239"/>
-          <w:sz w:val="24"/>
-          <w:szCs w:val="24"/>
-        </w:rPr>
-        <w:t xml:space="preserve"> </w:t>
-      </w:r>
-      <w:proofErr w:type="spellStart"/>
-      <w:proofErr w:type="gramStart"/>
-      <w:r>
-        <w:rPr>
-          <w:rFonts w:ascii="Times New Roman" w:eastAsia="Nunito" w:hAnsi="Times New Roman" w:cs="Times New Roman"/>
-          <w:color w:val="273239"/>
-          <w:sz w:val="24"/>
-          <w:szCs w:val="24"/>
-        </w:rPr>
-        <w:t>cable</w:t>
-      </w:r>
-      <w:proofErr w:type="spellEnd"/>
-      <w:r>
-        <w:rPr>
-          <w:rFonts w:ascii="Times New Roman" w:eastAsia="Nunito" w:hAnsi="Times New Roman" w:cs="Times New Roman"/>
-          <w:color w:val="273239"/>
-          <w:sz w:val="24"/>
-          <w:szCs w:val="24"/>
-        </w:rPr>
-        <w:t xml:space="preserve"> </w:t>
-      </w:r>
-      <w:r>
-        <w:rPr>
-          <w:rFonts w:ascii="Times New Roman" w:eastAsia="Nunito" w:hAnsi="Times New Roman" w:cs="Times New Roman"/>
-          <w:color w:val="273239"/>
-          <w:sz w:val="24"/>
-          <w:szCs w:val="24"/>
-        </w:rPr>
-        <w:t xml:space="preserve"> az</w:t>
-      </w:r>
-      <w:proofErr w:type="gramEnd"/>
-      <w:r>
-        <w:rPr>
-          <w:rFonts w:ascii="Times New Roman" w:eastAsia="Nunito" w:hAnsi="Times New Roman" w:cs="Times New Roman"/>
-          <w:color w:val="273239"/>
-          <w:sz w:val="24"/>
-          <w:szCs w:val="24"/>
-        </w:rPr>
-        <w:t xml:space="preserve"> 2db réz csőből áll össze, ami a kábelnek a végén van. Általában tvhez, vagy rádióhoz használjuk</w:t>
+        <w:t xml:space="preserve"> az 2db réz csőből áll össze, ami a kábelnek a végén van. Általában tvhez, vagy rádióhoz használjuk</w:t>
       </w:r>
     </w:p>
     <w:p>
@@ -3339,55 +2408,24 @@
           <w:sz w:val="24"/>
           <w:szCs w:val="24"/>
         </w:rPr>
-        <w:t xml:space="preserve">etropolitan </w:t>
-      </w:r>
-      <w:proofErr w:type="spellStart"/>
-      <w:r>
-        <w:rPr>
-          <w:rFonts w:ascii="Times New Roman" w:eastAsia="Arial" w:hAnsi="Times New Roman" w:cs="Times New Roman"/>
-          <w:color w:val="4D5156"/>
-          <w:sz w:val="24"/>
-          <w:szCs w:val="24"/>
-        </w:rPr>
-        <w:t>Area</w:t>
-      </w:r>
-      <w:proofErr w:type="spellEnd"/>
-      <w:r>
-        <w:rPr>
-          <w:rFonts w:ascii="Times New Roman" w:eastAsia="Arial" w:hAnsi="Times New Roman" w:cs="Times New Roman"/>
-          <w:color w:val="4D5156"/>
+        <w:t>etropolitan Area Network</w:t>
+      </w:r>
+      <w:r>
+        <w:rPr>
+          <w:rFonts w:ascii="Times New Roman" w:eastAsia="Nunito" w:hAnsi="Times New Roman" w:cs="Times New Roman"/>
           <w:sz w:val="24"/>
           <w:szCs w:val="24"/>
         </w:rPr>
         <w:t xml:space="preserve"> </w:t>
       </w:r>
-      <w:proofErr w:type="gramStart"/>
-      <w:r>
-        <w:rPr>
-          <w:rFonts w:ascii="Times New Roman" w:eastAsia="Arial" w:hAnsi="Times New Roman" w:cs="Times New Roman"/>
-          <w:color w:val="4D5156"/>
-          <w:sz w:val="24"/>
-          <w:szCs w:val="24"/>
-        </w:rPr>
-        <w:t>Network</w:t>
-      </w:r>
       <w:r>
         <w:rPr>
           <w:rFonts w:ascii="Times New Roman" w:eastAsia="Nunito" w:hAnsi="Times New Roman" w:cs="Times New Roman"/>
           <w:sz w:val="24"/>
           <w:szCs w:val="24"/>
         </w:rPr>
-        <w:t xml:space="preserve"> </w:t>
-      </w:r>
-      <w:r>
-        <w:rPr>
-          <w:rFonts w:ascii="Times New Roman" w:eastAsia="Nunito" w:hAnsi="Times New Roman" w:cs="Times New Roman"/>
-          <w:sz w:val="24"/>
-          <w:szCs w:val="24"/>
-        </w:rPr>
         <w:t>)</w:t>
       </w:r>
-      <w:proofErr w:type="gramEnd"/>
       <w:r>
         <w:rPr>
           <w:rFonts w:ascii="Times New Roman" w:eastAsia="Nunito" w:hAnsi="Times New Roman" w:cs="Times New Roman"/>
@@ -3473,29 +2511,7 @@
           <w:sz w:val="24"/>
           <w:szCs w:val="24"/>
         </w:rPr>
-        <w:t>hez szeretnénk használni, akkor egy 75 Ohm-</w:t>
-      </w:r>
-      <w:proofErr w:type="spellStart"/>
-      <w:r>
-        <w:rPr>
-          <w:rFonts w:ascii="Times New Roman" w:eastAsia="Nunito" w:hAnsi="Times New Roman" w:cs="Times New Roman"/>
-          <w:bCs/>
-          <w:color w:val="273239"/>
-          <w:sz w:val="24"/>
-          <w:szCs w:val="24"/>
-        </w:rPr>
-        <w:t>os</w:t>
-      </w:r>
-      <w:proofErr w:type="spellEnd"/>
-      <w:r>
-        <w:rPr>
-          <w:rFonts w:ascii="Times New Roman" w:eastAsia="Nunito" w:hAnsi="Times New Roman" w:cs="Times New Roman"/>
-          <w:bCs/>
-          <w:color w:val="273239"/>
-          <w:sz w:val="24"/>
-          <w:szCs w:val="24"/>
-        </w:rPr>
-        <w:t xml:space="preserve"> RG-6-os koaxiális kábelt kell használni</w:t>
+        <w:t>hez szeretnénk használni, akkor egy 75 Ohm-os RG-6-os koaxiális kábelt kell használni</w:t>
       </w:r>
     </w:p>
     <w:p>
@@ -3625,29 +2641,7 @@
           <w:sz w:val="24"/>
           <w:szCs w:val="24"/>
         </w:rPr>
-        <w:t xml:space="preserve">A koaxiális kábelt arra is használhatjuk, ha esetleg videó-t szeretnénk továbbítani. Erre az RG-6-os kábelt lehet használni, hogy jobb képminősége legyen, de az RG-59-est is lehet használni, hogy </w:t>
-      </w:r>
-      <w:proofErr w:type="spellStart"/>
-      <w:r>
-        <w:rPr>
-          <w:rFonts w:ascii="Times New Roman" w:eastAsia="Nunito" w:hAnsi="Times New Roman" w:cs="Times New Roman"/>
-          <w:bCs/>
-          <w:color w:val="273239"/>
-          <w:sz w:val="24"/>
-          <w:szCs w:val="24"/>
-        </w:rPr>
-        <w:t>lossless</w:t>
-      </w:r>
-      <w:proofErr w:type="spellEnd"/>
-      <w:r>
-        <w:rPr>
-          <w:rFonts w:ascii="Times New Roman" w:eastAsia="Nunito" w:hAnsi="Times New Roman" w:cs="Times New Roman"/>
-          <w:bCs/>
-          <w:color w:val="273239"/>
-          <w:sz w:val="24"/>
-          <w:szCs w:val="24"/>
-        </w:rPr>
-        <w:t xml:space="preserve"> legyen az átküldés</w:t>
+        <w:t>A koaxiális kábelt arra is használhatjuk, ha esetleg videó-t szeretnénk továbbítani. Erre az RG-6-os kábelt lehet használni, hogy jobb képminősége legyen, de az RG-59-est is lehet használni, hogy lossless legyen az átküldés</w:t>
       </w:r>
     </w:p>
     <w:p>
@@ -3913,27 +2907,7 @@
           <w:szCs w:val="24"/>
           <w:lang w:eastAsia="hu-HU"/>
         </w:rPr>
-        <w:t xml:space="preserve">hosszegységre </w:t>
-      </w:r>
-      <w:proofErr w:type="spellStart"/>
-      <w:r>
-        <w:rPr>
-          <w:rFonts w:ascii="Times New Roman" w:eastAsia="Times New Roman" w:hAnsi="Times New Roman" w:cs="Times New Roman"/>
-          <w:sz w:val="24"/>
-          <w:szCs w:val="24"/>
-          <w:lang w:eastAsia="hu-HU"/>
-        </w:rPr>
-        <w:t>esõ</w:t>
-      </w:r>
-      <w:proofErr w:type="spellEnd"/>
-      <w:r>
-        <w:rPr>
-          <w:rFonts w:ascii="Times New Roman" w:eastAsia="Times New Roman" w:hAnsi="Times New Roman" w:cs="Times New Roman"/>
-          <w:sz w:val="24"/>
-          <w:szCs w:val="24"/>
-          <w:lang w:eastAsia="hu-HU"/>
-        </w:rPr>
-        <w:t> csillapítása </w:t>
+        <w:t>hosszegységre esõ csillapítása </w:t>
       </w:r>
     </w:p>
     <w:p>
@@ -3955,67 +2929,7 @@
           <w:szCs w:val="24"/>
           <w:lang w:eastAsia="hu-HU"/>
         </w:rPr>
-        <w:t xml:space="preserve">A leggyakrabban az 50Ω </w:t>
-      </w:r>
-      <w:proofErr w:type="spellStart"/>
-      <w:r>
-        <w:rPr>
-          <w:rFonts w:ascii="Times New Roman" w:eastAsia="Times New Roman" w:hAnsi="Times New Roman" w:cs="Times New Roman"/>
-          <w:sz w:val="24"/>
-          <w:szCs w:val="24"/>
-          <w:lang w:eastAsia="hu-HU"/>
-        </w:rPr>
-        <w:t>ιs</w:t>
-      </w:r>
-      <w:proofErr w:type="spellEnd"/>
-      <w:r>
-        <w:rPr>
-          <w:rFonts w:ascii="Times New Roman" w:eastAsia="Times New Roman" w:hAnsi="Times New Roman" w:cs="Times New Roman"/>
-          <w:sz w:val="24"/>
-          <w:szCs w:val="24"/>
-          <w:lang w:eastAsia="hu-HU"/>
-        </w:rPr>
-        <w:t xml:space="preserve"> 75Ω hullámellenállási kábelt használnak: az 50Ω -</w:t>
-      </w:r>
-      <w:proofErr w:type="spellStart"/>
-      <w:r>
-        <w:rPr>
-          <w:rFonts w:ascii="Times New Roman" w:eastAsia="Times New Roman" w:hAnsi="Times New Roman" w:cs="Times New Roman"/>
-          <w:sz w:val="24"/>
-          <w:szCs w:val="24"/>
-          <w:lang w:eastAsia="hu-HU"/>
-        </w:rPr>
-        <w:t>ost</w:t>
-      </w:r>
-      <w:proofErr w:type="spellEnd"/>
-      <w:r>
-        <w:rPr>
-          <w:rFonts w:ascii="Times New Roman" w:eastAsia="Times New Roman" w:hAnsi="Times New Roman" w:cs="Times New Roman"/>
-          <w:sz w:val="24"/>
-          <w:szCs w:val="24"/>
-          <w:lang w:eastAsia="hu-HU"/>
-        </w:rPr>
-        <w:t xml:space="preserve"> alapsávú, a 75Ω -</w:t>
-      </w:r>
-      <w:proofErr w:type="spellStart"/>
-      <w:r>
-        <w:rPr>
-          <w:rFonts w:ascii="Times New Roman" w:eastAsia="Times New Roman" w:hAnsi="Times New Roman" w:cs="Times New Roman"/>
-          <w:sz w:val="24"/>
-          <w:szCs w:val="24"/>
-          <w:lang w:eastAsia="hu-HU"/>
-        </w:rPr>
-        <w:t>ost</w:t>
-      </w:r>
-      <w:proofErr w:type="spellEnd"/>
-      <w:r>
-        <w:rPr>
-          <w:rFonts w:ascii="Times New Roman" w:eastAsia="Times New Roman" w:hAnsi="Times New Roman" w:cs="Times New Roman"/>
-          <w:sz w:val="24"/>
-          <w:szCs w:val="24"/>
-          <w:lang w:eastAsia="hu-HU"/>
-        </w:rPr>
-        <w:t xml:space="preserve"> szélessávú hálózatokban. Ez utóbbival azonban alapsávúként is találkozhatunk, főként akkor, ha a hálózat alapsávúként és szélessávúként egyaránt működhet. </w:t>
+        <w:t>A leggyakrabban az 50Ω ιs 75Ω hullámellenállási kábelt használnak: az 50Ω -ost alapsávú, a 75Ω -ost szélessávú hálózatokban. Ez utóbbival azonban alapsávúként is találkozhatunk, főként akkor, ha a hálózat alapsávúként és szélessávúként egyaránt működhet. </w:t>
       </w:r>
     </w:p>
     <w:p>
@@ -4037,67 +2951,7 @@
           <w:szCs w:val="24"/>
           <w:lang w:eastAsia="hu-HU"/>
         </w:rPr>
-        <w:t xml:space="preserve">A késleltetési idő a kábel szigetelésének </w:t>
-      </w:r>
-      <w:proofErr w:type="spellStart"/>
-      <w:r>
-        <w:rPr>
-          <w:rFonts w:ascii="Times New Roman" w:eastAsia="Times New Roman" w:hAnsi="Times New Roman" w:cs="Times New Roman"/>
-          <w:sz w:val="24"/>
-          <w:szCs w:val="24"/>
-          <w:lang w:eastAsia="hu-HU"/>
-        </w:rPr>
-        <w:t>permittivitásától</w:t>
-      </w:r>
-      <w:proofErr w:type="spellEnd"/>
-      <w:r>
-        <w:rPr>
-          <w:rFonts w:ascii="Times New Roman" w:eastAsia="Times New Roman" w:hAnsi="Times New Roman" w:cs="Times New Roman"/>
-          <w:sz w:val="24"/>
-          <w:szCs w:val="24"/>
-          <w:lang w:eastAsia="hu-HU"/>
-        </w:rPr>
-        <w:t xml:space="preserve"> (</w:t>
-      </w:r>
-      <w:proofErr w:type="spellStart"/>
-      <w:r>
-        <w:rPr>
-          <w:rFonts w:ascii="Times New Roman" w:eastAsia="Times New Roman" w:hAnsi="Times New Roman" w:cs="Times New Roman"/>
-          <w:sz w:val="24"/>
-          <w:szCs w:val="24"/>
-          <w:lang w:eastAsia="hu-HU"/>
-        </w:rPr>
-        <w:t>dielektromos</w:t>
-      </w:r>
-      <w:proofErr w:type="spellEnd"/>
-      <w:r>
-        <w:rPr>
-          <w:rFonts w:ascii="Times New Roman" w:eastAsia="Times New Roman" w:hAnsi="Times New Roman" w:cs="Times New Roman"/>
-          <w:sz w:val="24"/>
-          <w:szCs w:val="24"/>
-          <w:lang w:eastAsia="hu-HU"/>
-        </w:rPr>
-        <w:t xml:space="preserve"> állandójától) függ. A hálózatok működése szempontjából a nagy késleltetési időhátrányos, ezért csökkentésére törekednek. Igyekeznek minél kisebb </w:t>
-      </w:r>
-      <w:proofErr w:type="spellStart"/>
-      <w:r>
-        <w:rPr>
-          <w:rFonts w:ascii="Times New Roman" w:eastAsia="Times New Roman" w:hAnsi="Times New Roman" w:cs="Times New Roman"/>
-          <w:sz w:val="24"/>
-          <w:szCs w:val="24"/>
-          <w:lang w:eastAsia="hu-HU"/>
-        </w:rPr>
-        <w:t>permittivitású</w:t>
-      </w:r>
-      <w:proofErr w:type="spellEnd"/>
-      <w:r>
-        <w:rPr>
-          <w:rFonts w:ascii="Times New Roman" w:eastAsia="Times New Roman" w:hAnsi="Times New Roman" w:cs="Times New Roman"/>
-          <w:sz w:val="24"/>
-          <w:szCs w:val="24"/>
-          <w:lang w:eastAsia="hu-HU"/>
-        </w:rPr>
-        <w:t xml:space="preserve"> szigetelőanyagot alkalmazni, de ezen túl ezt még az anyag szerkezetének lyukacsossá tételével tovább csökkenthető. </w:t>
+        <w:t>A késleltetési idő a kábel szigetelésének permittivitásától (dielektromos állandójától) függ. A hálózatok működése szempontjából a nagy késleltetési időhátrányos, ezért csökkentésére törekednek. Igyekeznek minél kisebb permittivitású szigetelőanyagot alkalmazni, de ezen túl ezt még az anyag szerkezetének lyukacsossá tételével tovább csökkenthető. </w:t>
       </w:r>
     </w:p>
     <w:p>
@@ -4163,27 +3017,7 @@
           <w:szCs w:val="24"/>
           <w:lang w:eastAsia="hu-HU"/>
         </w:rPr>
-        <w:t xml:space="preserve">Az alapsávú koaxiális kábeleket leggyakrabban helyi számítógép-hálózatok kialakítására alkalmazzák. Az alapsávú koaxiális kábelek jellemző maximális adatátviteli sebessége 100 </w:t>
-      </w:r>
-      <w:proofErr w:type="spellStart"/>
-      <w:r>
-        <w:rPr>
-          <w:rFonts w:ascii="Times New Roman" w:eastAsia="Times New Roman" w:hAnsi="Times New Roman" w:cs="Times New Roman"/>
-          <w:sz w:val="24"/>
-          <w:szCs w:val="24"/>
-          <w:lang w:eastAsia="hu-HU"/>
-        </w:rPr>
-        <w:t>Mbit</w:t>
-      </w:r>
-      <w:proofErr w:type="spellEnd"/>
-      <w:r>
-        <w:rPr>
-          <w:rFonts w:ascii="Times New Roman" w:eastAsia="Times New Roman" w:hAnsi="Times New Roman" w:cs="Times New Roman"/>
-          <w:sz w:val="24"/>
-          <w:szCs w:val="24"/>
-          <w:lang w:eastAsia="hu-HU"/>
-        </w:rPr>
-        <w:t xml:space="preserve"> /sec 1 Km-es szakaszon. Az átviteli sávszélesség nagymértékben függ a távolságtól. Tehát kisebb távolságon nagyobb sebesség is elérhető. </w:t>
+        <w:t>Az alapsávú koaxiális kábeleket leggyakrabban helyi számítógép-hálózatok kialakítására alkalmazzák. Az alapsávú koaxiális kábelek jellemző maximális adatátviteli sebessége 100 Mbit /sec 1 Km-es szakaszon. Az átviteli sávszélesség nagymértékben függ a távolságtól. Tehát kisebb távolságon nagyobb sebesség is elérhető. </w:t>
       </w:r>
     </w:p>
     <w:p>
@@ -4205,27 +3039,7 @@
           <w:szCs w:val="24"/>
           <w:lang w:eastAsia="hu-HU"/>
         </w:rPr>
-        <w:t>Ethernet hálózatokban az alapsávú koaxiális kábelek két típusa ismert az ún. </w:t>
-      </w:r>
-      <w:proofErr w:type="gramStart"/>
-      <w:r>
-        <w:rPr>
-          <w:rFonts w:ascii="Times New Roman" w:eastAsia="Times New Roman" w:hAnsi="Times New Roman" w:cs="Times New Roman"/>
-          <w:sz w:val="24"/>
-          <w:szCs w:val="24"/>
-          <w:lang w:eastAsia="hu-HU"/>
-        </w:rPr>
-        <w:t>vékony</w:t>
-      </w:r>
-      <w:proofErr w:type="gramEnd"/>
-      <w:r>
-        <w:rPr>
-          <w:rFonts w:ascii="Times New Roman" w:eastAsia="Times New Roman" w:hAnsi="Times New Roman" w:cs="Times New Roman"/>
-          <w:sz w:val="24"/>
-          <w:szCs w:val="24"/>
-          <w:lang w:eastAsia="hu-HU"/>
-        </w:rPr>
-        <w:t> (10Base2) és a vastag (10Base5). A típusjelzésben szereplő 2-es és 5-ös szám az Ethernet hálózatban kialakítható maximális szegmenshosszra utal: vékony kábelnél ez 200 méter, vastagnál 500 méter lehet. </w:t>
+        <w:t>Ethernet hálózatokban az alapsávú koaxiális kábelek két típusa ismert az ún. vékony (10Base2) és a vastag (10Base5). A típusjelzésben szereplő 2-es és 5-ös szám az Ethernet hálózatban kialakítható maximális szegmenshosszra utal: vékony kábelnél ez 200 méter, vastagnál 500 méter lehet. </w:t>
       </w:r>
     </w:p>
     <w:p>
@@ -4247,27 +3061,7 @@
           <w:szCs w:val="24"/>
           <w:lang w:eastAsia="hu-HU"/>
         </w:rPr>
-        <w:t>A digitális átviteltechnikában vékony koaxiális kábeleket Ethernet helyi hálózatok kialakításánál használnak. Csatlakozásra BNC dugókat és aljzatokat használnak. Mivel a csatlakozások mindig a kábelezés legkritikusabb pontjai, célszerűbb a biztonságosabb kötést biztosító sajtolt (</w:t>
-      </w:r>
-      <w:proofErr w:type="spellStart"/>
-      <w:r>
-        <w:rPr>
-          <w:rFonts w:ascii="Times New Roman" w:eastAsia="Times New Roman" w:hAnsi="Times New Roman" w:cs="Times New Roman"/>
-          <w:sz w:val="24"/>
-          <w:szCs w:val="24"/>
-          <w:lang w:eastAsia="hu-HU"/>
-        </w:rPr>
-        <w:t>krimpelt</w:t>
-      </w:r>
-      <w:proofErr w:type="spellEnd"/>
-      <w:r>
-        <w:rPr>
-          <w:rFonts w:ascii="Times New Roman" w:eastAsia="Times New Roman" w:hAnsi="Times New Roman" w:cs="Times New Roman"/>
-          <w:sz w:val="24"/>
-          <w:szCs w:val="24"/>
-          <w:lang w:eastAsia="hu-HU"/>
-        </w:rPr>
-        <w:t>) csatlakozók használata, a csavaros vagy forrasztott BNC csatlakozókkal szemben. </w:t>
+        <w:t>A digitális átviteltechnikában vékony koaxiális kábeleket Ethernet helyi hálózatok kialakításánál használnak. Csatlakozásra BNC dugókat és aljzatokat használnak. Mivel a csatlakozások mindig a kábelezés legkritikusabb pontjai, célszerűbb a biztonságosabb kötést biztosító sajtolt (krimpelt) csatlakozók használata, a csavaros vagy forrasztott BNC csatlakozókkal szemben. </w:t>
       </w:r>
     </w:p>
     <w:p>
@@ -4337,67 +3131,7 @@
           <w:szCs w:val="24"/>
           <w:lang w:eastAsia="hu-HU"/>
         </w:rPr>
-        <w:t xml:space="preserve">A másik fajta koaxiális kábelrendszer a </w:t>
-      </w:r>
-      <w:proofErr w:type="spellStart"/>
-      <w:r>
-        <w:rPr>
-          <w:rFonts w:ascii="Times New Roman" w:eastAsia="Times New Roman" w:hAnsi="Times New Roman" w:cs="Times New Roman"/>
-          <w:sz w:val="24"/>
-          <w:szCs w:val="24"/>
-          <w:lang w:eastAsia="hu-HU"/>
-        </w:rPr>
-        <w:t>kábeltelevíziózás</w:t>
-      </w:r>
-      <w:proofErr w:type="spellEnd"/>
-      <w:r>
-        <w:rPr>
-          <w:rFonts w:ascii="Times New Roman" w:eastAsia="Times New Roman" w:hAnsi="Times New Roman" w:cs="Times New Roman"/>
-          <w:sz w:val="24"/>
-          <w:szCs w:val="24"/>
-          <w:lang w:eastAsia="hu-HU"/>
-        </w:rPr>
-        <w:t xml:space="preserve"> szabványos kábelein keresztüli analóg átvitelt teszi lehetővé. Mivel ezek a szélessávú hálózatok a szabványos kábeltelevíziós technikát használják, ezért az analóg jelátvitelnek megfelelően — amely sokkal kevésbé kritikus, mint a digitális — a kábelek közel 100 km-es távolságig 300 MHz-es jelek átvitelére alkalmasak. Digitális jelek analóg hálózaton keresztül átviteléhez minden interfésznek tartalmaznia kell egy konvertert, amely a kimenő digitális jeleket analóg jelekké, és a bemenő analóg jeleket digitális jelekké alakítja. Egy 300 MHz-es kábel tipikusan 150 </w:t>
-      </w:r>
-      <w:proofErr w:type="spellStart"/>
-      <w:r>
-        <w:rPr>
-          <w:rFonts w:ascii="Times New Roman" w:eastAsia="Times New Roman" w:hAnsi="Times New Roman" w:cs="Times New Roman"/>
-          <w:sz w:val="24"/>
-          <w:szCs w:val="24"/>
-          <w:lang w:eastAsia="hu-HU"/>
-        </w:rPr>
-        <w:t>Mbit</w:t>
-      </w:r>
-      <w:proofErr w:type="spellEnd"/>
-      <w:r>
-        <w:rPr>
-          <w:rFonts w:ascii="Times New Roman" w:eastAsia="Times New Roman" w:hAnsi="Times New Roman" w:cs="Times New Roman"/>
-          <w:sz w:val="24"/>
-          <w:szCs w:val="24"/>
-          <w:lang w:eastAsia="hu-HU"/>
-        </w:rPr>
-        <w:t>/s-</w:t>
-      </w:r>
-      <w:proofErr w:type="spellStart"/>
-      <w:r>
-        <w:rPr>
-          <w:rFonts w:ascii="Times New Roman" w:eastAsia="Times New Roman" w:hAnsi="Times New Roman" w:cs="Times New Roman"/>
-          <w:sz w:val="24"/>
-          <w:szCs w:val="24"/>
-          <w:lang w:eastAsia="hu-HU"/>
-        </w:rPr>
-        <w:t>os</w:t>
-      </w:r>
-      <w:proofErr w:type="spellEnd"/>
-      <w:r>
-        <w:rPr>
-          <w:rFonts w:ascii="Times New Roman" w:eastAsia="Times New Roman" w:hAnsi="Times New Roman" w:cs="Times New Roman"/>
-          <w:sz w:val="24"/>
-          <w:szCs w:val="24"/>
-          <w:lang w:eastAsia="hu-HU"/>
-        </w:rPr>
-        <w:t xml:space="preserve"> adatátvitelt tesz lehetővé.  </w:t>
+        <w:t>A másik fajta koaxiális kábelrendszer a kábeltelevíziózás szabványos kábelein keresztüli analóg átvitelt teszi lehetővé. Mivel ezek a szélessávú hálózatok a szabványos kábeltelevíziós technikát használják, ezért az analóg jelátvitelnek megfelelően — amely sokkal kevésbé kritikus, mint a digitális — a kábelek közel 100 km-es távolságig 300 MHz-es jelek átvitelére alkalmasak. Digitális jelek analóg hálózaton keresztül átviteléhez minden interfésznek tartalmaznia kell egy konvertert, amely a kimenő digitális jeleket analóg jelekké, és a bemenő analóg jeleket digitális jelekké alakítja. Egy 300 MHz-es kábel tipikusan 150 Mbit/s-os adatátvitelt tesz lehetővé.  </w:t>
       </w:r>
     </w:p>
     <w:p>
@@ -4453,12 +3187,1296 @@
           <w:rFonts w:ascii="Times New Roman" w:eastAsia="Times New Roman" w:hAnsi="Times New Roman" w:cs="Times New Roman"/>
           <w:b/>
           <w:bCs/>
-          <w:sz w:val="24"/>
-          <w:szCs w:val="24"/>
+          <w:sz w:val="60"/>
+          <w:szCs w:val="60"/>
           <w:u w:val="single"/>
           <w:lang w:eastAsia="hu-HU"/>
         </w:rPr>
       </w:pPr>
+      <w:r>
+        <w:rPr>
+          <w:rFonts w:ascii="Times New Roman" w:eastAsia="Times New Roman" w:hAnsi="Times New Roman" w:cs="Times New Roman"/>
+          <w:b/>
+          <w:bCs/>
+          <w:sz w:val="60"/>
+          <w:szCs w:val="60"/>
+          <w:u w:val="single"/>
+          <w:lang w:eastAsia="hu-HU"/>
+        </w:rPr>
+        <w:t>Audio kábelek</w:t>
+      </w:r>
+    </w:p>
+    <w:p>
+      <w:pPr>
+        <w:spacing w:after="0" w:line="240" w:lineRule="auto"/>
+        <w:jc w:val="both"/>
+        <w:textAlignment w:val="baseline"/>
+        <w:rPr>
+          <w:rFonts w:ascii="Times New Roman" w:eastAsia="Times New Roman" w:hAnsi="Times New Roman" w:cs="Times New Roman"/>
+          <w:b/>
+          <w:bCs/>
+          <w:sz w:val="60"/>
+          <w:szCs w:val="60"/>
+          <w:u w:val="single"/>
+          <w:lang w:eastAsia="hu-HU"/>
+        </w:rPr>
+      </w:pPr>
+      <w:r>
+        <w:rPr>
+          <w:rFonts w:ascii="Times New Roman" w:eastAsia="Times New Roman" w:hAnsi="Times New Roman" w:cs="Times New Roman"/>
+          <w:b/>
+          <w:bCs/>
+          <w:sz w:val="60"/>
+          <w:szCs w:val="60"/>
+          <w:u w:val="single"/>
+          <w:lang w:eastAsia="hu-HU"/>
+        </w:rPr>
+        <w:t>(jack, RCA)</w:t>
+      </w:r>
+    </w:p>
+    <w:p>
+      <w:pPr>
+        <w:spacing w:after="0" w:line="240" w:lineRule="auto"/>
+        <w:jc w:val="both"/>
+        <w:textAlignment w:val="baseline"/>
+        <w:rPr>
+          <w:rFonts w:ascii="Times New Roman" w:eastAsia="Times New Roman" w:hAnsi="Times New Roman" w:cs="Times New Roman"/>
+          <w:bCs/>
+          <w:sz w:val="24"/>
+          <w:szCs w:val="24"/>
+          <w:lang w:eastAsia="hu-HU"/>
+        </w:rPr>
+      </w:pPr>
+    </w:p>
+    <w:p>
+      <w:pPr>
+        <w:spacing w:after="0" w:line="240" w:lineRule="auto"/>
+        <w:jc w:val="both"/>
+        <w:textAlignment w:val="baseline"/>
+        <w:rPr>
+          <w:rFonts w:ascii="Times New Roman" w:eastAsia="Times New Roman" w:hAnsi="Times New Roman" w:cs="Times New Roman"/>
+          <w:b/>
+          <w:bCs/>
+          <w:sz w:val="44"/>
+          <w:szCs w:val="44"/>
+          <w:u w:val="single"/>
+          <w:lang w:eastAsia="hu-HU"/>
+        </w:rPr>
+      </w:pPr>
+      <w:r>
+        <w:rPr>
+          <w:rFonts w:ascii="Times New Roman" w:eastAsia="Times New Roman" w:hAnsi="Times New Roman" w:cs="Times New Roman"/>
+          <w:b/>
+          <w:bCs/>
+          <w:sz w:val="44"/>
+          <w:szCs w:val="44"/>
+          <w:u w:val="single"/>
+          <w:lang w:eastAsia="hu-HU"/>
+        </w:rPr>
+        <w:t>Mono, vagy szteró?</w:t>
+      </w:r>
+    </w:p>
+    <w:p>
+      <w:pPr>
+        <w:spacing w:after="0" w:line="240" w:lineRule="auto"/>
+        <w:jc w:val="both"/>
+        <w:textAlignment w:val="baseline"/>
+        <w:rPr>
+          <w:rFonts w:ascii="Times New Roman" w:eastAsia="Times New Roman" w:hAnsi="Times New Roman" w:cs="Times New Roman"/>
+          <w:bCs/>
+          <w:sz w:val="24"/>
+          <w:szCs w:val="24"/>
+          <w:lang w:eastAsia="hu-HU"/>
+        </w:rPr>
+      </w:pPr>
+      <w:r>
+        <w:rPr>
+          <w:rFonts w:ascii="Times New Roman" w:eastAsia="Times New Roman" w:hAnsi="Times New Roman" w:cs="Times New Roman"/>
+          <w:bCs/>
+          <w:sz w:val="24"/>
+          <w:szCs w:val="24"/>
+          <w:lang w:eastAsia="hu-HU"/>
+        </w:rPr>
+        <w:t>Mono, mint a neve is mutatja, egyetlen hang. A felvétel egy mikrofonnal történik, a készüléken egy hangszóró adja vissza.</w:t>
+      </w:r>
+    </w:p>
+    <w:p>
+      <w:pPr>
+        <w:spacing w:after="0" w:line="240" w:lineRule="auto"/>
+        <w:jc w:val="both"/>
+        <w:textAlignment w:val="baseline"/>
+        <w:rPr>
+          <w:rFonts w:ascii="Times New Roman" w:eastAsia="Times New Roman" w:hAnsi="Times New Roman" w:cs="Times New Roman"/>
+          <w:bCs/>
+          <w:sz w:val="24"/>
+          <w:szCs w:val="24"/>
+          <w:lang w:eastAsia="hu-HU"/>
+        </w:rPr>
+      </w:pPr>
+    </w:p>
+    <w:p>
+      <w:pPr>
+        <w:spacing w:after="0" w:line="240" w:lineRule="auto"/>
+        <w:jc w:val="both"/>
+        <w:textAlignment w:val="baseline"/>
+        <w:rPr>
+          <w:rFonts w:ascii="Times New Roman" w:eastAsia="Times New Roman" w:hAnsi="Times New Roman" w:cs="Times New Roman"/>
+          <w:bCs/>
+          <w:sz w:val="24"/>
+          <w:szCs w:val="24"/>
+          <w:lang w:eastAsia="hu-HU"/>
+        </w:rPr>
+      </w:pPr>
+      <w:r>
+        <w:rPr>
+          <w:rFonts w:ascii="Times New Roman" w:eastAsia="Times New Roman" w:hAnsi="Times New Roman" w:cs="Times New Roman"/>
+          <w:bCs/>
+          <w:sz w:val="24"/>
+          <w:szCs w:val="24"/>
+          <w:lang w:eastAsia="hu-HU"/>
+        </w:rPr>
+        <w:t>A sztereó felvételnél két, egymástól távol elhelyezett mikrofonnal történik a felvétel, a készüléken két hangszóró adja vissza.</w:t>
+      </w:r>
+    </w:p>
+    <w:p>
+      <w:pPr>
+        <w:spacing w:after="0" w:line="240" w:lineRule="auto"/>
+        <w:jc w:val="both"/>
+        <w:textAlignment w:val="baseline"/>
+        <w:rPr>
+          <w:rFonts w:ascii="Times New Roman" w:eastAsia="Times New Roman" w:hAnsi="Times New Roman" w:cs="Times New Roman"/>
+          <w:bCs/>
+          <w:sz w:val="24"/>
+          <w:szCs w:val="24"/>
+          <w:lang w:eastAsia="hu-HU"/>
+        </w:rPr>
+      </w:pPr>
+    </w:p>
+    <w:p>
+      <w:pPr>
+        <w:spacing w:after="0" w:line="240" w:lineRule="auto"/>
+        <w:jc w:val="both"/>
+        <w:textAlignment w:val="baseline"/>
+        <w:rPr>
+          <w:rFonts w:ascii="Times New Roman" w:eastAsia="Times New Roman" w:hAnsi="Times New Roman" w:cs="Times New Roman"/>
+          <w:bCs/>
+          <w:sz w:val="24"/>
+          <w:szCs w:val="24"/>
+          <w:lang w:eastAsia="hu-HU"/>
+        </w:rPr>
+      </w:pPr>
+    </w:p>
+    <w:p>
+      <w:pPr>
+        <w:spacing w:after="0" w:line="240" w:lineRule="auto"/>
+        <w:jc w:val="both"/>
+        <w:textAlignment w:val="baseline"/>
+        <w:rPr>
+          <w:rFonts w:ascii="Times New Roman" w:eastAsia="Times New Roman" w:hAnsi="Times New Roman" w:cs="Times New Roman"/>
+          <w:bCs/>
+          <w:sz w:val="24"/>
+          <w:szCs w:val="24"/>
+          <w:lang w:eastAsia="hu-HU"/>
+        </w:rPr>
+      </w:pPr>
+      <w:r>
+        <w:rPr>
+          <w:rFonts w:ascii="Times New Roman" w:eastAsia="Times New Roman" w:hAnsi="Times New Roman" w:cs="Times New Roman"/>
+          <w:bCs/>
+          <w:sz w:val="24"/>
+          <w:szCs w:val="24"/>
+          <w:lang w:eastAsia="hu-HU"/>
+        </w:rPr>
+        <w:t>A te szempontodból a különbség:</w:t>
+      </w:r>
+    </w:p>
+    <w:p>
+      <w:pPr>
+        <w:spacing w:after="0" w:line="240" w:lineRule="auto"/>
+        <w:jc w:val="both"/>
+        <w:textAlignment w:val="baseline"/>
+        <w:rPr>
+          <w:rFonts w:ascii="Times New Roman" w:eastAsia="Times New Roman" w:hAnsi="Times New Roman" w:cs="Times New Roman"/>
+          <w:bCs/>
+          <w:sz w:val="24"/>
+          <w:szCs w:val="24"/>
+          <w:lang w:eastAsia="hu-HU"/>
+        </w:rPr>
+      </w:pPr>
+    </w:p>
+    <w:p>
+      <w:pPr>
+        <w:spacing w:after="0" w:line="240" w:lineRule="auto"/>
+        <w:jc w:val="both"/>
+        <w:textAlignment w:val="baseline"/>
+        <w:rPr>
+          <w:rFonts w:ascii="Times New Roman" w:eastAsia="Times New Roman" w:hAnsi="Times New Roman" w:cs="Times New Roman"/>
+          <w:bCs/>
+          <w:sz w:val="24"/>
+          <w:szCs w:val="24"/>
+          <w:lang w:eastAsia="hu-HU"/>
+        </w:rPr>
+      </w:pPr>
+      <w:r>
+        <w:rPr>
+          <w:rFonts w:ascii="Times New Roman" w:eastAsia="Times New Roman" w:hAnsi="Times New Roman" w:cs="Times New Roman"/>
+          <w:bCs/>
+          <w:sz w:val="24"/>
+          <w:szCs w:val="24"/>
+          <w:lang w:eastAsia="hu-HU"/>
+        </w:rPr>
+        <w:t>vegyünk egy egyszerű példát. Ne tévé legyen, rádió. Egy rádiójáték.</w:t>
+      </w:r>
+    </w:p>
+    <w:p>
+      <w:pPr>
+        <w:spacing w:after="0" w:line="240" w:lineRule="auto"/>
+        <w:jc w:val="both"/>
+        <w:textAlignment w:val="baseline"/>
+        <w:rPr>
+          <w:rFonts w:ascii="Times New Roman" w:eastAsia="Times New Roman" w:hAnsi="Times New Roman" w:cs="Times New Roman"/>
+          <w:bCs/>
+          <w:sz w:val="24"/>
+          <w:szCs w:val="24"/>
+          <w:lang w:eastAsia="hu-HU"/>
+        </w:rPr>
+      </w:pPr>
+    </w:p>
+    <w:p>
+      <w:pPr>
+        <w:spacing w:after="0" w:line="240" w:lineRule="auto"/>
+        <w:jc w:val="both"/>
+        <w:textAlignment w:val="baseline"/>
+        <w:rPr>
+          <w:rFonts w:ascii="Times New Roman" w:eastAsia="Times New Roman" w:hAnsi="Times New Roman" w:cs="Times New Roman"/>
+          <w:bCs/>
+          <w:sz w:val="24"/>
+          <w:szCs w:val="24"/>
+          <w:lang w:eastAsia="hu-HU"/>
+        </w:rPr>
+      </w:pPr>
+    </w:p>
+    <w:p>
+      <w:pPr>
+        <w:spacing w:after="0" w:line="240" w:lineRule="auto"/>
+        <w:jc w:val="both"/>
+        <w:textAlignment w:val="baseline"/>
+        <w:rPr>
+          <w:rFonts w:ascii="Times New Roman" w:eastAsia="Times New Roman" w:hAnsi="Times New Roman" w:cs="Times New Roman"/>
+          <w:b/>
+          <w:bCs/>
+          <w:sz w:val="24"/>
+          <w:szCs w:val="24"/>
+          <w:u w:val="single"/>
+          <w:lang w:eastAsia="hu-HU"/>
+        </w:rPr>
+      </w:pPr>
+      <w:r>
+        <w:rPr>
+          <w:rFonts w:ascii="Times New Roman" w:eastAsia="Times New Roman" w:hAnsi="Times New Roman" w:cs="Times New Roman"/>
+          <w:b/>
+          <w:bCs/>
+          <w:sz w:val="24"/>
+          <w:szCs w:val="24"/>
+          <w:u w:val="single"/>
+          <w:lang w:eastAsia="hu-HU"/>
+        </w:rPr>
+        <w:t>Mono:</w:t>
+      </w:r>
+    </w:p>
+    <w:p>
+      <w:pPr>
+        <w:spacing w:after="0" w:line="240" w:lineRule="auto"/>
+        <w:jc w:val="both"/>
+        <w:textAlignment w:val="baseline"/>
+        <w:rPr>
+          <w:rFonts w:ascii="Times New Roman" w:eastAsia="Times New Roman" w:hAnsi="Times New Roman" w:cs="Times New Roman"/>
+          <w:bCs/>
+          <w:sz w:val="24"/>
+          <w:szCs w:val="24"/>
+          <w:lang w:eastAsia="hu-HU"/>
+        </w:rPr>
+      </w:pPr>
+    </w:p>
+    <w:p>
+      <w:pPr>
+        <w:pStyle w:val="Listaszerbekezds"/>
+        <w:numPr>
+          <w:ilvl w:val="0"/>
+          <w:numId w:val="31"/>
+        </w:numPr>
+        <w:spacing w:after="0" w:line="240" w:lineRule="auto"/>
+        <w:jc w:val="both"/>
+        <w:textAlignment w:val="baseline"/>
+        <w:rPr>
+          <w:rFonts w:ascii="Times New Roman" w:eastAsia="Times New Roman" w:hAnsi="Times New Roman" w:cs="Times New Roman"/>
+          <w:bCs/>
+          <w:sz w:val="24"/>
+          <w:szCs w:val="24"/>
+          <w:lang w:eastAsia="hu-HU"/>
+        </w:rPr>
+      </w:pPr>
+      <w:r>
+        <w:rPr>
+          <w:rFonts w:ascii="Times New Roman" w:eastAsia="Times New Roman" w:hAnsi="Times New Roman" w:cs="Times New Roman"/>
+          <w:bCs/>
+          <w:sz w:val="24"/>
+          <w:szCs w:val="24"/>
+          <w:lang w:eastAsia="hu-HU"/>
+        </w:rPr>
+        <w:t>Audió</w:t>
+      </w:r>
+      <w:r>
+        <w:rPr>
+          <w:rFonts w:ascii="Times New Roman" w:eastAsia="Times New Roman" w:hAnsi="Times New Roman" w:cs="Times New Roman"/>
+          <w:bCs/>
+          <w:sz w:val="24"/>
+          <w:szCs w:val="24"/>
+          <w:lang w:eastAsia="hu-HU"/>
+        </w:rPr>
+        <w:t>zúgás erősöd</w:t>
+      </w:r>
+      <w:r>
+        <w:rPr>
+          <w:rFonts w:ascii="Times New Roman" w:eastAsia="Times New Roman" w:hAnsi="Times New Roman" w:cs="Times New Roman"/>
+          <w:bCs/>
+          <w:sz w:val="24"/>
+          <w:szCs w:val="24"/>
+          <w:lang w:eastAsia="hu-HU"/>
+        </w:rPr>
+        <w:t>ik, valaki énekel. Audió</w:t>
+      </w:r>
+      <w:r>
+        <w:rPr>
+          <w:rFonts w:ascii="Times New Roman" w:eastAsia="Times New Roman" w:hAnsi="Times New Roman" w:cs="Times New Roman"/>
+          <w:bCs/>
+          <w:sz w:val="24"/>
+          <w:szCs w:val="24"/>
+          <w:lang w:eastAsia="hu-HU"/>
+        </w:rPr>
+        <w:t>zúgás halkul. Csattanás, zaj. Ének megszűnik.</w:t>
+      </w:r>
+    </w:p>
+    <w:p>
+      <w:pPr>
+        <w:spacing w:after="0" w:line="240" w:lineRule="auto"/>
+        <w:jc w:val="both"/>
+        <w:textAlignment w:val="baseline"/>
+        <w:rPr>
+          <w:rFonts w:ascii="Times New Roman" w:eastAsia="Times New Roman" w:hAnsi="Times New Roman" w:cs="Times New Roman"/>
+          <w:bCs/>
+          <w:sz w:val="24"/>
+          <w:szCs w:val="24"/>
+          <w:lang w:eastAsia="hu-HU"/>
+        </w:rPr>
+      </w:pPr>
+    </w:p>
+    <w:p>
+      <w:pPr>
+        <w:pStyle w:val="Listaszerbekezds"/>
+        <w:numPr>
+          <w:ilvl w:val="0"/>
+          <w:numId w:val="31"/>
+        </w:numPr>
+        <w:spacing w:after="0" w:line="240" w:lineRule="auto"/>
+        <w:jc w:val="both"/>
+        <w:textAlignment w:val="baseline"/>
+        <w:rPr>
+          <w:rFonts w:ascii="Times New Roman" w:eastAsia="Times New Roman" w:hAnsi="Times New Roman" w:cs="Times New Roman"/>
+          <w:bCs/>
+          <w:sz w:val="24"/>
+          <w:szCs w:val="24"/>
+          <w:lang w:eastAsia="hu-HU"/>
+        </w:rPr>
+      </w:pPr>
+      <w:r>
+        <w:rPr>
+          <w:rFonts w:ascii="Times New Roman" w:eastAsia="Times New Roman" w:hAnsi="Times New Roman" w:cs="Times New Roman"/>
+          <w:bCs/>
+          <w:sz w:val="24"/>
+          <w:szCs w:val="24"/>
+          <w:lang w:eastAsia="hu-HU"/>
+        </w:rPr>
+        <w:t>Képzeld ez</w:t>
+      </w:r>
+      <w:r>
+        <w:rPr>
+          <w:rFonts w:ascii="Times New Roman" w:eastAsia="Times New Roman" w:hAnsi="Times New Roman" w:cs="Times New Roman"/>
+          <w:bCs/>
+          <w:sz w:val="24"/>
+          <w:szCs w:val="24"/>
+          <w:lang w:eastAsia="hu-HU"/>
+        </w:rPr>
+        <w:t>t</w:t>
+      </w:r>
+      <w:bookmarkStart w:id="0" w:name="_GoBack"/>
+      <w:bookmarkEnd w:id="0"/>
+      <w:r>
+        <w:rPr>
+          <w:rFonts w:ascii="Times New Roman" w:eastAsia="Times New Roman" w:hAnsi="Times New Roman" w:cs="Times New Roman"/>
+          <w:bCs/>
+          <w:sz w:val="24"/>
+          <w:szCs w:val="24"/>
+          <w:lang w:eastAsia="hu-HU"/>
+        </w:rPr>
+        <w:t xml:space="preserve"> el magad elé. Előtted egy hangszóró. Ezt hallod. Mi volt a történés?</w:t>
+      </w:r>
+    </w:p>
+    <w:p>
+      <w:pPr>
+        <w:spacing w:after="0" w:line="240" w:lineRule="auto"/>
+        <w:jc w:val="both"/>
+        <w:textAlignment w:val="baseline"/>
+        <w:rPr>
+          <w:rFonts w:ascii="Times New Roman" w:eastAsia="Times New Roman" w:hAnsi="Times New Roman" w:cs="Times New Roman"/>
+          <w:bCs/>
+          <w:sz w:val="24"/>
+          <w:szCs w:val="24"/>
+          <w:lang w:eastAsia="hu-HU"/>
+        </w:rPr>
+      </w:pPr>
+    </w:p>
+    <w:p>
+      <w:pPr>
+        <w:spacing w:after="0" w:line="240" w:lineRule="auto"/>
+        <w:jc w:val="both"/>
+        <w:textAlignment w:val="baseline"/>
+        <w:rPr>
+          <w:rFonts w:ascii="Times New Roman" w:eastAsia="Times New Roman" w:hAnsi="Times New Roman" w:cs="Times New Roman"/>
+          <w:b/>
+          <w:bCs/>
+          <w:sz w:val="24"/>
+          <w:szCs w:val="24"/>
+          <w:u w:val="single"/>
+          <w:lang w:eastAsia="hu-HU"/>
+        </w:rPr>
+      </w:pPr>
+    </w:p>
+    <w:p>
+      <w:pPr>
+        <w:spacing w:after="0" w:line="240" w:lineRule="auto"/>
+        <w:jc w:val="both"/>
+        <w:textAlignment w:val="baseline"/>
+        <w:rPr>
+          <w:rFonts w:ascii="Times New Roman" w:eastAsia="Times New Roman" w:hAnsi="Times New Roman" w:cs="Times New Roman"/>
+          <w:b/>
+          <w:bCs/>
+          <w:sz w:val="24"/>
+          <w:szCs w:val="24"/>
+          <w:u w:val="single"/>
+          <w:lang w:eastAsia="hu-HU"/>
+        </w:rPr>
+      </w:pPr>
+      <w:r>
+        <w:rPr>
+          <w:rFonts w:ascii="Times New Roman" w:eastAsia="Times New Roman" w:hAnsi="Times New Roman" w:cs="Times New Roman"/>
+          <w:b/>
+          <w:bCs/>
+          <w:sz w:val="24"/>
+          <w:szCs w:val="24"/>
+          <w:u w:val="single"/>
+          <w:lang w:eastAsia="hu-HU"/>
+        </w:rPr>
+        <w:t>Sztereó:</w:t>
+      </w:r>
+    </w:p>
+    <w:p>
+      <w:pPr>
+        <w:spacing w:after="0" w:line="240" w:lineRule="auto"/>
+        <w:jc w:val="both"/>
+        <w:textAlignment w:val="baseline"/>
+        <w:rPr>
+          <w:rFonts w:ascii="Times New Roman" w:eastAsia="Times New Roman" w:hAnsi="Times New Roman" w:cs="Times New Roman"/>
+          <w:bCs/>
+          <w:sz w:val="24"/>
+          <w:szCs w:val="24"/>
+          <w:lang w:eastAsia="hu-HU"/>
+        </w:rPr>
+      </w:pPr>
+    </w:p>
+    <w:p>
+      <w:pPr>
+        <w:spacing w:after="0" w:line="240" w:lineRule="auto"/>
+        <w:jc w:val="both"/>
+        <w:textAlignment w:val="baseline"/>
+        <w:rPr>
+          <w:rFonts w:ascii="Times New Roman" w:eastAsia="Times New Roman" w:hAnsi="Times New Roman" w:cs="Times New Roman"/>
+          <w:bCs/>
+          <w:sz w:val="24"/>
+          <w:szCs w:val="24"/>
+          <w:lang w:eastAsia="hu-HU"/>
+        </w:rPr>
+      </w:pPr>
+      <w:r>
+        <w:rPr>
+          <w:rFonts w:ascii="Times New Roman" w:eastAsia="Times New Roman" w:hAnsi="Times New Roman" w:cs="Times New Roman"/>
+          <w:bCs/>
+          <w:sz w:val="24"/>
+          <w:szCs w:val="24"/>
+          <w:lang w:eastAsia="hu-HU"/>
+        </w:rPr>
+        <w:t>Balról autó érkezik. (Bal hangszóróban hallható, erősödik.)</w:t>
+      </w:r>
+    </w:p>
+    <w:p>
+      <w:pPr>
+        <w:spacing w:after="0" w:line="240" w:lineRule="auto"/>
+        <w:jc w:val="both"/>
+        <w:textAlignment w:val="baseline"/>
+        <w:rPr>
+          <w:rFonts w:ascii="Times New Roman" w:eastAsia="Times New Roman" w:hAnsi="Times New Roman" w:cs="Times New Roman"/>
+          <w:bCs/>
+          <w:sz w:val="24"/>
+          <w:szCs w:val="24"/>
+          <w:lang w:eastAsia="hu-HU"/>
+        </w:rPr>
+      </w:pPr>
+    </w:p>
+    <w:p>
+      <w:pPr>
+        <w:spacing w:after="0" w:line="240" w:lineRule="auto"/>
+        <w:jc w:val="both"/>
+        <w:textAlignment w:val="baseline"/>
+        <w:rPr>
+          <w:rFonts w:ascii="Times New Roman" w:eastAsia="Times New Roman" w:hAnsi="Times New Roman" w:cs="Times New Roman"/>
+          <w:bCs/>
+          <w:sz w:val="24"/>
+          <w:szCs w:val="24"/>
+          <w:lang w:eastAsia="hu-HU"/>
+        </w:rPr>
+      </w:pPr>
+      <w:r>
+        <w:rPr>
+          <w:rFonts w:ascii="Times New Roman" w:eastAsia="Times New Roman" w:hAnsi="Times New Roman" w:cs="Times New Roman"/>
+          <w:bCs/>
+          <w:sz w:val="24"/>
+          <w:szCs w:val="24"/>
+          <w:lang w:eastAsia="hu-HU"/>
+        </w:rPr>
+        <w:t>Jobbra valaki énekel. (Jobb hangszóróban hallható).</w:t>
+      </w:r>
+    </w:p>
+    <w:p>
+      <w:pPr>
+        <w:spacing w:after="0" w:line="240" w:lineRule="auto"/>
+        <w:jc w:val="both"/>
+        <w:textAlignment w:val="baseline"/>
+        <w:rPr>
+          <w:rFonts w:ascii="Times New Roman" w:eastAsia="Times New Roman" w:hAnsi="Times New Roman" w:cs="Times New Roman"/>
+          <w:bCs/>
+          <w:sz w:val="24"/>
+          <w:szCs w:val="24"/>
+          <w:lang w:eastAsia="hu-HU"/>
+        </w:rPr>
+      </w:pPr>
+    </w:p>
+    <w:p>
+      <w:pPr>
+        <w:spacing w:after="0" w:line="240" w:lineRule="auto"/>
+        <w:jc w:val="both"/>
+        <w:textAlignment w:val="baseline"/>
+        <w:rPr>
+          <w:rFonts w:ascii="Times New Roman" w:eastAsia="Times New Roman" w:hAnsi="Times New Roman" w:cs="Times New Roman"/>
+          <w:bCs/>
+          <w:sz w:val="24"/>
+          <w:szCs w:val="24"/>
+          <w:lang w:eastAsia="hu-HU"/>
+        </w:rPr>
+      </w:pPr>
+      <w:r>
+        <w:rPr>
+          <w:rFonts w:ascii="Times New Roman" w:eastAsia="Times New Roman" w:hAnsi="Times New Roman" w:cs="Times New Roman"/>
+          <w:bCs/>
+          <w:sz w:val="24"/>
+          <w:szCs w:val="24"/>
+          <w:lang w:eastAsia="hu-HU"/>
+        </w:rPr>
+        <w:lastRenderedPageBreak/>
+        <w:t>Autó elhalad előtted. (Bal hangszóróban halkul, jobb hangszóróban erősödik a hang).</w:t>
+      </w:r>
+    </w:p>
+    <w:p>
+      <w:pPr>
+        <w:spacing w:after="0" w:line="240" w:lineRule="auto"/>
+        <w:jc w:val="both"/>
+        <w:textAlignment w:val="baseline"/>
+        <w:rPr>
+          <w:rFonts w:ascii="Times New Roman" w:eastAsia="Times New Roman" w:hAnsi="Times New Roman" w:cs="Times New Roman"/>
+          <w:bCs/>
+          <w:sz w:val="24"/>
+          <w:szCs w:val="24"/>
+          <w:lang w:eastAsia="hu-HU"/>
+        </w:rPr>
+      </w:pPr>
+    </w:p>
+    <w:p>
+      <w:pPr>
+        <w:spacing w:after="0" w:line="240" w:lineRule="auto"/>
+        <w:jc w:val="both"/>
+        <w:textAlignment w:val="baseline"/>
+        <w:rPr>
+          <w:rFonts w:ascii="Times New Roman" w:eastAsia="Times New Roman" w:hAnsi="Times New Roman" w:cs="Times New Roman"/>
+          <w:bCs/>
+          <w:sz w:val="24"/>
+          <w:szCs w:val="24"/>
+          <w:lang w:eastAsia="hu-HU"/>
+        </w:rPr>
+      </w:pPr>
+      <w:r>
+        <w:rPr>
+          <w:rFonts w:ascii="Times New Roman" w:eastAsia="Times New Roman" w:hAnsi="Times New Roman" w:cs="Times New Roman"/>
+          <w:bCs/>
+          <w:sz w:val="24"/>
+          <w:szCs w:val="24"/>
+          <w:lang w:eastAsia="hu-HU"/>
+        </w:rPr>
+        <w:t>Jobbról csattanás (Jobb hangszóróban hallod.)</w:t>
+      </w:r>
+    </w:p>
+    <w:p>
+      <w:pPr>
+        <w:spacing w:after="0" w:line="240" w:lineRule="auto"/>
+        <w:jc w:val="both"/>
+        <w:textAlignment w:val="baseline"/>
+        <w:rPr>
+          <w:rFonts w:ascii="Times New Roman" w:eastAsia="Times New Roman" w:hAnsi="Times New Roman" w:cs="Times New Roman"/>
+          <w:bCs/>
+          <w:sz w:val="24"/>
+          <w:szCs w:val="24"/>
+          <w:lang w:eastAsia="hu-HU"/>
+        </w:rPr>
+      </w:pPr>
+    </w:p>
+    <w:p>
+      <w:pPr>
+        <w:spacing w:after="0" w:line="240" w:lineRule="auto"/>
+        <w:jc w:val="both"/>
+        <w:textAlignment w:val="baseline"/>
+        <w:rPr>
+          <w:rFonts w:ascii="Times New Roman" w:eastAsia="Times New Roman" w:hAnsi="Times New Roman" w:cs="Times New Roman"/>
+          <w:bCs/>
+          <w:sz w:val="24"/>
+          <w:szCs w:val="24"/>
+          <w:lang w:eastAsia="hu-HU"/>
+        </w:rPr>
+      </w:pPr>
+      <w:r>
+        <w:rPr>
+          <w:rFonts w:ascii="Times New Roman" w:eastAsia="Times New Roman" w:hAnsi="Times New Roman" w:cs="Times New Roman"/>
+          <w:bCs/>
+          <w:sz w:val="24"/>
+          <w:szCs w:val="24"/>
+          <w:lang w:eastAsia="hu-HU"/>
+        </w:rPr>
+        <w:t>Egy elszabadult kerék átgurul előtted (Zörej a jobb hangszóróban, erősödik, megjelenik a bal hangszóróban is. Jobb hangszóróban halkul, majd a balban is.</w:t>
+      </w:r>
+    </w:p>
+    <w:p>
+      <w:pPr>
+        <w:spacing w:after="0" w:line="240" w:lineRule="auto"/>
+        <w:jc w:val="both"/>
+        <w:textAlignment w:val="baseline"/>
+        <w:rPr>
+          <w:rFonts w:ascii="Times New Roman" w:eastAsia="Times New Roman" w:hAnsi="Times New Roman" w:cs="Times New Roman"/>
+          <w:bCs/>
+          <w:sz w:val="24"/>
+          <w:szCs w:val="24"/>
+          <w:lang w:eastAsia="hu-HU"/>
+        </w:rPr>
+      </w:pPr>
+    </w:p>
+    <w:p>
+      <w:pPr>
+        <w:spacing w:after="0" w:line="240" w:lineRule="auto"/>
+        <w:jc w:val="both"/>
+        <w:textAlignment w:val="baseline"/>
+        <w:rPr>
+          <w:rFonts w:ascii="Times New Roman" w:eastAsia="Times New Roman" w:hAnsi="Times New Roman" w:cs="Times New Roman"/>
+          <w:bCs/>
+          <w:sz w:val="24"/>
+          <w:szCs w:val="24"/>
+          <w:lang w:eastAsia="hu-HU"/>
+        </w:rPr>
+      </w:pPr>
+      <w:r>
+        <w:rPr>
+          <w:rFonts w:ascii="Times New Roman" w:eastAsia="Times New Roman" w:hAnsi="Times New Roman" w:cs="Times New Roman"/>
+          <w:bCs/>
+          <w:sz w:val="24"/>
+          <w:szCs w:val="24"/>
+          <w:lang w:eastAsia="hu-HU"/>
+        </w:rPr>
+        <w:t>Na, ez ugyanaz a sztori. Melyik a plasztikusabb?</w:t>
+      </w:r>
+    </w:p>
+    <w:p>
+      <w:pPr>
+        <w:spacing w:after="0" w:line="240" w:lineRule="auto"/>
+        <w:jc w:val="both"/>
+        <w:textAlignment w:val="baseline"/>
+        <w:rPr>
+          <w:rFonts w:ascii="Times New Roman" w:eastAsia="Times New Roman" w:hAnsi="Times New Roman" w:cs="Times New Roman"/>
+          <w:bCs/>
+          <w:sz w:val="24"/>
+          <w:szCs w:val="24"/>
+          <w:lang w:eastAsia="hu-HU"/>
+        </w:rPr>
+      </w:pPr>
+    </w:p>
+    <w:p>
+      <w:pPr>
+        <w:spacing w:after="0" w:line="240" w:lineRule="auto"/>
+        <w:jc w:val="both"/>
+        <w:textAlignment w:val="baseline"/>
+        <w:rPr>
+          <w:rFonts w:ascii="Times New Roman" w:eastAsia="Times New Roman" w:hAnsi="Times New Roman" w:cs="Times New Roman"/>
+          <w:bCs/>
+          <w:sz w:val="24"/>
+          <w:szCs w:val="24"/>
+          <w:lang w:eastAsia="hu-HU"/>
+        </w:rPr>
+      </w:pPr>
+    </w:p>
+    <w:p>
+      <w:pPr>
+        <w:spacing w:after="0" w:line="240" w:lineRule="auto"/>
+        <w:jc w:val="both"/>
+        <w:textAlignment w:val="baseline"/>
+        <w:rPr>
+          <w:rFonts w:ascii="Times New Roman" w:eastAsia="Times New Roman" w:hAnsi="Times New Roman" w:cs="Times New Roman"/>
+          <w:bCs/>
+          <w:sz w:val="24"/>
+          <w:szCs w:val="24"/>
+          <w:lang w:eastAsia="hu-HU"/>
+        </w:rPr>
+      </w:pPr>
+      <w:r>
+        <w:rPr>
+          <w:rFonts w:ascii="Times New Roman" w:eastAsia="Times New Roman" w:hAnsi="Times New Roman" w:cs="Times New Roman"/>
+          <w:bCs/>
+          <w:sz w:val="24"/>
+          <w:szCs w:val="24"/>
+          <w:lang w:eastAsia="hu-HU"/>
+        </w:rPr>
+        <w:t>Zenében:</w:t>
+      </w:r>
+    </w:p>
+    <w:p>
+      <w:pPr>
+        <w:spacing w:after="0" w:line="240" w:lineRule="auto"/>
+        <w:jc w:val="both"/>
+        <w:textAlignment w:val="baseline"/>
+        <w:rPr>
+          <w:rFonts w:ascii="Times New Roman" w:eastAsia="Times New Roman" w:hAnsi="Times New Roman" w:cs="Times New Roman"/>
+          <w:bCs/>
+          <w:sz w:val="24"/>
+          <w:szCs w:val="24"/>
+          <w:lang w:eastAsia="hu-HU"/>
+        </w:rPr>
+      </w:pPr>
+    </w:p>
+    <w:p>
+      <w:pPr>
+        <w:spacing w:after="0" w:line="240" w:lineRule="auto"/>
+        <w:jc w:val="both"/>
+        <w:textAlignment w:val="baseline"/>
+        <w:rPr>
+          <w:rFonts w:ascii="Times New Roman" w:eastAsia="Times New Roman" w:hAnsi="Times New Roman" w:cs="Times New Roman"/>
+          <w:bCs/>
+          <w:sz w:val="24"/>
+          <w:szCs w:val="24"/>
+          <w:lang w:eastAsia="hu-HU"/>
+        </w:rPr>
+      </w:pPr>
+      <w:r>
+        <w:rPr>
+          <w:rFonts w:ascii="Times New Roman" w:eastAsia="Times New Roman" w:hAnsi="Times New Roman" w:cs="Times New Roman"/>
+          <w:bCs/>
+          <w:sz w:val="24"/>
+          <w:szCs w:val="24"/>
+          <w:lang w:eastAsia="hu-HU"/>
+        </w:rPr>
+        <w:t>A zenészek, az énekes nem egy ponton állnak. Sztereó felvétel vissza tudja adni a helyüket. Nem vagyok értője, ha hülyeség, bocs, de nem is a szakmaiság a lényeg.</w:t>
+      </w:r>
+    </w:p>
+    <w:p>
+      <w:pPr>
+        <w:spacing w:after="0" w:line="240" w:lineRule="auto"/>
+        <w:jc w:val="both"/>
+        <w:textAlignment w:val="baseline"/>
+        <w:rPr>
+          <w:rFonts w:ascii="Times New Roman" w:eastAsia="Times New Roman" w:hAnsi="Times New Roman" w:cs="Times New Roman"/>
+          <w:bCs/>
+          <w:sz w:val="24"/>
+          <w:szCs w:val="24"/>
+          <w:lang w:eastAsia="hu-HU"/>
+        </w:rPr>
+      </w:pPr>
+    </w:p>
+    <w:p>
+      <w:pPr>
+        <w:spacing w:after="0" w:line="240" w:lineRule="auto"/>
+        <w:jc w:val="both"/>
+        <w:textAlignment w:val="baseline"/>
+        <w:rPr>
+          <w:rFonts w:ascii="Times New Roman" w:eastAsia="Times New Roman" w:hAnsi="Times New Roman" w:cs="Times New Roman"/>
+          <w:bCs/>
+          <w:sz w:val="24"/>
+          <w:szCs w:val="24"/>
+          <w:lang w:eastAsia="hu-HU"/>
+        </w:rPr>
+      </w:pPr>
+      <w:r>
+        <w:rPr>
+          <w:rFonts w:ascii="Times New Roman" w:eastAsia="Times New Roman" w:hAnsi="Times New Roman" w:cs="Times New Roman"/>
+          <w:bCs/>
+          <w:sz w:val="24"/>
+          <w:szCs w:val="24"/>
+          <w:lang w:eastAsia="hu-HU"/>
+        </w:rPr>
+        <w:t>A dobot középről hallod, a basszusgitárt jobbról, pozant balról, az énekes meg ide-oda rohangál.</w:t>
+      </w:r>
+    </w:p>
+    <w:p>
+      <w:pPr>
+        <w:spacing w:after="0" w:line="240" w:lineRule="auto"/>
+        <w:jc w:val="both"/>
+        <w:textAlignment w:val="baseline"/>
+        <w:rPr>
+          <w:rFonts w:ascii="Times New Roman" w:eastAsia="Times New Roman" w:hAnsi="Times New Roman" w:cs="Times New Roman"/>
+          <w:bCs/>
+          <w:sz w:val="24"/>
+          <w:szCs w:val="24"/>
+          <w:lang w:eastAsia="hu-HU"/>
+        </w:rPr>
+      </w:pPr>
+    </w:p>
+    <w:p>
+      <w:pPr>
+        <w:spacing w:after="0" w:line="240" w:lineRule="auto"/>
+        <w:jc w:val="both"/>
+        <w:textAlignment w:val="baseline"/>
+        <w:rPr>
+          <w:rFonts w:ascii="Times New Roman" w:eastAsia="Times New Roman" w:hAnsi="Times New Roman" w:cs="Times New Roman"/>
+          <w:bCs/>
+          <w:sz w:val="24"/>
+          <w:szCs w:val="24"/>
+          <w:lang w:eastAsia="hu-HU"/>
+        </w:rPr>
+      </w:pPr>
+    </w:p>
+    <w:p>
+      <w:pPr>
+        <w:spacing w:after="0" w:line="240" w:lineRule="auto"/>
+        <w:jc w:val="both"/>
+        <w:textAlignment w:val="baseline"/>
+        <w:rPr>
+          <w:rFonts w:ascii="Times New Roman" w:eastAsia="Times New Roman" w:hAnsi="Times New Roman" w:cs="Times New Roman"/>
+          <w:bCs/>
+          <w:sz w:val="24"/>
+          <w:szCs w:val="24"/>
+          <w:lang w:eastAsia="hu-HU"/>
+        </w:rPr>
+      </w:pPr>
+      <w:r>
+        <w:rPr>
+          <w:rFonts w:ascii="Times New Roman" w:eastAsia="Times New Roman" w:hAnsi="Times New Roman" w:cs="Times New Roman"/>
+          <w:bCs/>
+          <w:sz w:val="24"/>
+          <w:szCs w:val="24"/>
+          <w:lang w:eastAsia="hu-HU"/>
+        </w:rPr>
+        <w:t>A sztereó síkban széthúzza a teret. Nem egy helyen szól minden.</w:t>
+      </w:r>
+    </w:p>
+    <w:p>
+      <w:pPr>
+        <w:spacing w:after="0" w:line="240" w:lineRule="auto"/>
+        <w:jc w:val="both"/>
+        <w:textAlignment w:val="baseline"/>
+        <w:rPr>
+          <w:rFonts w:ascii="Times New Roman" w:eastAsia="Times New Roman" w:hAnsi="Times New Roman" w:cs="Times New Roman"/>
+          <w:bCs/>
+          <w:sz w:val="24"/>
+          <w:szCs w:val="24"/>
+          <w:lang w:eastAsia="hu-HU"/>
+        </w:rPr>
+      </w:pPr>
+    </w:p>
+    <w:p>
+      <w:pPr>
+        <w:spacing w:after="0" w:line="240" w:lineRule="auto"/>
+        <w:jc w:val="both"/>
+        <w:textAlignment w:val="baseline"/>
+        <w:rPr>
+          <w:rFonts w:ascii="Times New Roman" w:eastAsia="Times New Roman" w:hAnsi="Times New Roman" w:cs="Times New Roman"/>
+          <w:bCs/>
+          <w:sz w:val="24"/>
+          <w:szCs w:val="24"/>
+          <w:lang w:eastAsia="hu-HU"/>
+        </w:rPr>
+      </w:pPr>
+    </w:p>
+    <w:p>
+      <w:pPr>
+        <w:spacing w:after="0" w:line="240" w:lineRule="auto"/>
+        <w:jc w:val="both"/>
+        <w:textAlignment w:val="baseline"/>
+        <w:rPr>
+          <w:rFonts w:ascii="Times New Roman" w:eastAsia="Times New Roman" w:hAnsi="Times New Roman" w:cs="Times New Roman"/>
+          <w:bCs/>
+          <w:sz w:val="24"/>
+          <w:szCs w:val="24"/>
+          <w:lang w:eastAsia="hu-HU"/>
+        </w:rPr>
+      </w:pPr>
+      <w:r>
+        <w:rPr>
+          <w:rFonts w:ascii="Times New Roman" w:eastAsia="Times New Roman" w:hAnsi="Times New Roman" w:cs="Times New Roman"/>
+          <w:bCs/>
+          <w:sz w:val="24"/>
+          <w:szCs w:val="24"/>
+          <w:lang w:eastAsia="hu-HU"/>
+        </w:rPr>
+        <w:t>Ebből lesz aztán később a quadro, amikor már az elöl-hátul is megjelenik.</w:t>
+      </w:r>
+    </w:p>
+    <w:p>
+      <w:pPr>
+        <w:spacing w:after="0" w:line="240" w:lineRule="auto"/>
+        <w:jc w:val="both"/>
+        <w:textAlignment w:val="baseline"/>
+        <w:rPr>
+          <w:rFonts w:ascii="Times New Roman" w:eastAsia="Times New Roman" w:hAnsi="Times New Roman" w:cs="Times New Roman"/>
+          <w:bCs/>
+          <w:sz w:val="24"/>
+          <w:szCs w:val="24"/>
+          <w:lang w:eastAsia="hu-HU"/>
+        </w:rPr>
+      </w:pPr>
+      <w:r>
+        <w:rPr>
+          <w:rFonts w:ascii="Times New Roman" w:eastAsia="Times New Roman" w:hAnsi="Times New Roman" w:cs="Times New Roman"/>
+          <w:bCs/>
+          <w:sz w:val="24"/>
+          <w:szCs w:val="24"/>
+          <w:lang w:eastAsia="hu-HU"/>
+        </w:rPr>
+        <w:t>A találmány a negyed-collos (1/4 „) csatlakozó, a 6,35 mm-es jack, nyúlik vissza 1877 , és a fejlesztés az első telefonközpontok Puskás Tivadar által. Ez a csatlakozó fokozatosan meghatározza önmagát a telefonvonalon történő kapcsolat létrehozásának szabványaként. Az érintkezést két fémrugó hozza létre, amelyek megszorítják az aljzat hengerét. A csúcs mögött a keskenyedés és a szigetelő lehetővé teszi az emelő helyzetben tartását az aljzatban, és könnyű kihúz</w:t>
+      </w:r>
+      <w:r>
+        <w:rPr>
+          <w:rFonts w:ascii="Times New Roman" w:eastAsia="Times New Roman" w:hAnsi="Times New Roman" w:cs="Times New Roman"/>
+          <w:bCs/>
+          <w:sz w:val="24"/>
+          <w:szCs w:val="24"/>
+          <w:lang w:eastAsia="hu-HU"/>
+        </w:rPr>
+        <w:t>ását.</w:t>
+      </w:r>
+    </w:p>
+    <w:p>
+      <w:pPr>
+        <w:spacing w:after="0" w:line="240" w:lineRule="auto"/>
+        <w:jc w:val="both"/>
+        <w:textAlignment w:val="baseline"/>
+        <w:rPr>
+          <w:rFonts w:ascii="Times New Roman" w:eastAsia="Times New Roman" w:hAnsi="Times New Roman" w:cs="Times New Roman"/>
+          <w:bCs/>
+          <w:sz w:val="24"/>
+          <w:szCs w:val="24"/>
+          <w:lang w:eastAsia="hu-HU"/>
+        </w:rPr>
+      </w:pPr>
+    </w:p>
+    <w:p>
+      <w:pPr>
+        <w:spacing w:after="0" w:line="240" w:lineRule="auto"/>
+        <w:jc w:val="both"/>
+        <w:textAlignment w:val="baseline"/>
+        <w:rPr>
+          <w:rFonts w:ascii="Times New Roman" w:eastAsia="Times New Roman" w:hAnsi="Times New Roman" w:cs="Times New Roman"/>
+          <w:bCs/>
+          <w:sz w:val="24"/>
+          <w:szCs w:val="24"/>
+          <w:lang w:eastAsia="hu-HU"/>
+        </w:rPr>
+      </w:pPr>
+      <w:r>
+        <w:rPr>
+          <w:rFonts w:ascii="Times New Roman" w:eastAsia="Times New Roman" w:hAnsi="Times New Roman" w:cs="Times New Roman"/>
+          <w:bCs/>
+          <w:sz w:val="24"/>
+          <w:szCs w:val="24"/>
+          <w:lang w:eastAsia="hu-HU"/>
+        </w:rPr>
+        <w:t>Ma még ezt a 6,35 mm-es formátumot használják, különösen professzionális fejhallgatókhoz, elektromos gitárokhoz és erősítőkhöz. Fejlesztést képzeltek el, egy második szigetelőgyűrűvel, amely lehetővé teszi, hogy 3 érintkezési pont legyen, és képes legyen sztereo jel továbbítására.</w:t>
+      </w:r>
+    </w:p>
+    <w:p>
+      <w:pPr>
+        <w:spacing w:after="0" w:line="240" w:lineRule="auto"/>
+        <w:jc w:val="both"/>
+        <w:textAlignment w:val="baseline"/>
+        <w:rPr>
+          <w:rFonts w:ascii="Times New Roman" w:eastAsia="Times New Roman" w:hAnsi="Times New Roman" w:cs="Times New Roman"/>
+          <w:bCs/>
+          <w:sz w:val="24"/>
+          <w:szCs w:val="24"/>
+          <w:lang w:eastAsia="hu-HU"/>
+        </w:rPr>
+      </w:pPr>
+    </w:p>
+    <w:p>
+      <w:pPr>
+        <w:spacing w:after="0" w:line="240" w:lineRule="auto"/>
+        <w:jc w:val="both"/>
+        <w:textAlignment w:val="baseline"/>
+        <w:rPr>
+          <w:rFonts w:ascii="Times New Roman" w:eastAsia="Times New Roman" w:hAnsi="Times New Roman" w:cs="Times New Roman"/>
+          <w:b/>
+          <w:bCs/>
+          <w:sz w:val="44"/>
+          <w:szCs w:val="44"/>
+          <w:u w:val="single"/>
+          <w:lang w:eastAsia="hu-HU"/>
+        </w:rPr>
+      </w:pPr>
+      <w:r>
+        <w:rPr>
+          <w:noProof/>
+          <w:lang w:eastAsia="hu-HU"/>
+        </w:rPr>
+        <w:drawing>
+          <wp:anchor distT="0" distB="0" distL="114300" distR="114300" simplePos="0" relativeHeight="251664896" behindDoc="0" locked="0" layoutInCell="1" allowOverlap="1" wp14:anchorId="3A3EEDAB" wp14:editId="211CF15A">
+            <wp:simplePos x="0" y="0"/>
+            <wp:positionH relativeFrom="column">
+              <wp:posOffset>2186940</wp:posOffset>
+            </wp:positionH>
+            <wp:positionV relativeFrom="paragraph">
+              <wp:posOffset>389255</wp:posOffset>
+            </wp:positionV>
+            <wp:extent cx="4154805" cy="1295400"/>
+            <wp:effectExtent l="0" t="0" r="0" b="0"/>
+            <wp:wrapTopAndBottom/>
+            <wp:docPr id="9" name="Kép 9"/>
+            <wp:cNvGraphicFramePr>
+              <a:graphicFrameLocks xmlns:a="http://schemas.openxmlformats.org/drawingml/2006/main" noChangeAspect="1"/>
+            </wp:cNvGraphicFramePr>
+            <a:graphic xmlns:a="http://schemas.openxmlformats.org/drawingml/2006/main">
+              <a:graphicData uri="http://schemas.openxmlformats.org/drawingml/2006/picture">
+                <pic:pic xmlns:pic="http://schemas.openxmlformats.org/drawingml/2006/picture">
+                  <pic:nvPicPr>
+                    <pic:cNvPr id="1" name=""/>
+                    <pic:cNvPicPr/>
+                  </pic:nvPicPr>
+                  <pic:blipFill>
+                    <a:blip r:embed="rId16">
+                      <a:extLst>
+                        <a:ext uri="{28A0092B-C50C-407E-A947-70E740481C1C}">
+                          <a14:useLocalDpi xmlns:a14="http://schemas.microsoft.com/office/drawing/2010/main" val="0"/>
+                        </a:ext>
+                      </a:extLst>
+                    </a:blip>
+                    <a:stretch>
+                      <a:fillRect/>
+                    </a:stretch>
+                  </pic:blipFill>
+                  <pic:spPr>
+                    <a:xfrm>
+                      <a:off x="0" y="0"/>
+                      <a:ext cx="4154805" cy="1295400"/>
+                    </a:xfrm>
+                    <a:prstGeom prst="rect">
+                      <a:avLst/>
+                    </a:prstGeom>
+                  </pic:spPr>
+                </pic:pic>
+              </a:graphicData>
+            </a:graphic>
+            <wp14:sizeRelH relativeFrom="margin">
+              <wp14:pctWidth>0</wp14:pctWidth>
+            </wp14:sizeRelH>
+            <wp14:sizeRelV relativeFrom="margin">
+              <wp14:pctHeight>0</wp14:pctHeight>
+            </wp14:sizeRelV>
+          </wp:anchor>
+        </w:drawing>
+      </w:r>
+      <w:r>
+        <w:rPr>
+          <w:noProof/>
+          <w:lang w:eastAsia="hu-HU"/>
+        </w:rPr>
+        <w:drawing>
+          <wp:anchor distT="0" distB="0" distL="114300" distR="114300" simplePos="0" relativeHeight="251663872" behindDoc="1" locked="0" layoutInCell="1" allowOverlap="1" wp14:anchorId="3F44307B" wp14:editId="39C88D7C">
+            <wp:simplePos x="0" y="0"/>
+            <wp:positionH relativeFrom="page">
+              <wp:posOffset>342900</wp:posOffset>
+            </wp:positionH>
+            <wp:positionV relativeFrom="paragraph">
+              <wp:posOffset>341630</wp:posOffset>
+            </wp:positionV>
+            <wp:extent cx="2601595" cy="1362075"/>
+            <wp:effectExtent l="0" t="0" r="8255" b="9525"/>
+            <wp:wrapTopAndBottom/>
+            <wp:docPr id="8" name="Kép 8" descr="Types Of Headphone Jacks – Everything You Need To Know"/>
+            <wp:cNvGraphicFramePr>
+              <a:graphicFrameLocks xmlns:a="http://schemas.openxmlformats.org/drawingml/2006/main" noChangeAspect="1"/>
+            </wp:cNvGraphicFramePr>
+            <a:graphic xmlns:a="http://schemas.openxmlformats.org/drawingml/2006/main">
+              <a:graphicData uri="http://schemas.openxmlformats.org/drawingml/2006/picture">
+                <pic:pic xmlns:pic="http://schemas.openxmlformats.org/drawingml/2006/picture">
+                  <pic:nvPicPr>
+                    <pic:cNvPr id="0" name="Picture 13" descr="Types Of Headphone Jacks – Everything You Need To Know"/>
+                    <pic:cNvPicPr>
+                      <a:picLocks noChangeAspect="1" noChangeArrowheads="1"/>
+                    </pic:cNvPicPr>
+                  </pic:nvPicPr>
+                  <pic:blipFill>
+                    <a:blip r:embed="rId17" cstate="print">
+                      <a:extLst>
+                        <a:ext uri="{28A0092B-C50C-407E-A947-70E740481C1C}">
+                          <a14:useLocalDpi xmlns:a14="http://schemas.microsoft.com/office/drawing/2010/main" val="0"/>
+                        </a:ext>
+                      </a:extLst>
+                    </a:blip>
+                    <a:srcRect/>
+                    <a:stretch>
+                      <a:fillRect/>
+                    </a:stretch>
+                  </pic:blipFill>
+                  <pic:spPr bwMode="auto">
+                    <a:xfrm>
+                      <a:off x="0" y="0"/>
+                      <a:ext cx="2601595" cy="1362075"/>
+                    </a:xfrm>
+                    <a:prstGeom prst="rect">
+                      <a:avLst/>
+                    </a:prstGeom>
+                    <a:noFill/>
+                    <a:ln>
+                      <a:noFill/>
+                    </a:ln>
+                  </pic:spPr>
+                </pic:pic>
+              </a:graphicData>
+            </a:graphic>
+            <wp14:sizeRelH relativeFrom="margin">
+              <wp14:pctWidth>0</wp14:pctWidth>
+            </wp14:sizeRelH>
+            <wp14:sizeRelV relativeFrom="margin">
+              <wp14:pctHeight>0</wp14:pctHeight>
+            </wp14:sizeRelV>
+          </wp:anchor>
+        </w:drawing>
+      </w:r>
+      <w:r>
+        <w:rPr>
+          <w:rFonts w:ascii="Times New Roman" w:eastAsia="Times New Roman" w:hAnsi="Times New Roman" w:cs="Times New Roman"/>
+          <w:b/>
+          <w:bCs/>
+          <w:sz w:val="44"/>
+          <w:szCs w:val="44"/>
+          <w:u w:val="single"/>
+          <w:lang w:eastAsia="hu-HU"/>
+        </w:rPr>
+        <w:t>A jack kábelek fajtái</w:t>
+      </w:r>
+    </w:p>
+    <w:p>
+      <w:pPr>
+        <w:rPr>
+          <w:rFonts w:ascii="Times New Roman" w:hAnsi="Times New Roman" w:cs="Times New Roman"/>
+          <w:sz w:val="24"/>
+          <w:szCs w:val="24"/>
+        </w:rPr>
+      </w:pPr>
+    </w:p>
+    <w:p>
+      <w:pPr>
+        <w:rPr>
+          <w:rFonts w:ascii="Times New Roman" w:hAnsi="Times New Roman" w:cs="Times New Roman"/>
+          <w:sz w:val="24"/>
+          <w:szCs w:val="24"/>
+        </w:rPr>
+      </w:pPr>
+    </w:p>
+    <w:p>
+      <w:pPr>
+        <w:rPr>
+          <w:rFonts w:ascii="Times New Roman" w:hAnsi="Times New Roman" w:cs="Times New Roman"/>
+          <w:sz w:val="24"/>
+          <w:szCs w:val="24"/>
+        </w:rPr>
+      </w:pPr>
+      <w:r>
+        <w:rPr>
+          <w:rFonts w:ascii="Times New Roman" w:hAnsi="Times New Roman" w:cs="Times New Roman"/>
+          <w:sz w:val="24"/>
+          <w:szCs w:val="24"/>
+        </w:rPr>
+        <w:t>6.35mm</w:t>
+      </w:r>
+      <w:r>
+        <w:rPr>
+          <w:rFonts w:ascii="Times New Roman" w:hAnsi="Times New Roman" w:cs="Times New Roman"/>
+          <w:sz w:val="24"/>
+          <w:szCs w:val="24"/>
+        </w:rPr>
+        <w:t>: Minőségi fülhallgatókhoz, és mikrofonokhoz használjuk ezt a fajtát.</w:t>
+      </w:r>
+      <w:r>
+        <w:rPr>
+          <w:rFonts w:ascii="Times New Roman" w:hAnsi="Times New Roman" w:cs="Times New Roman"/>
+          <w:sz w:val="24"/>
+          <w:szCs w:val="24"/>
+        </w:rPr>
+        <w:t xml:space="preserve"> Ha elektromos gitárral játszunk akkor is ezt kötjük az erősítőre. </w:t>
+      </w:r>
+      <w:r>
+        <w:rPr>
+          <w:rFonts w:ascii="Times New Roman" w:hAnsi="Times New Roman" w:cs="Times New Roman"/>
+          <w:sz w:val="24"/>
+          <w:szCs w:val="24"/>
+        </w:rPr>
+        <w:t xml:space="preserve"> </w:t>
+      </w:r>
+    </w:p>
+    <w:p>
+      <w:pPr>
+        <w:rPr>
+          <w:rFonts w:ascii="Times New Roman" w:hAnsi="Times New Roman" w:cs="Times New Roman"/>
+          <w:sz w:val="24"/>
+          <w:szCs w:val="24"/>
+        </w:rPr>
+      </w:pPr>
+      <w:r>
+        <w:rPr>
+          <w:rFonts w:ascii="Times New Roman" w:hAnsi="Times New Roman" w:cs="Times New Roman"/>
+          <w:sz w:val="24"/>
+          <w:szCs w:val="24"/>
+        </w:rPr>
+        <w:lastRenderedPageBreak/>
+        <w:t>3.5mm: Ez a leggyakrabban használt jack kábeltípus. A 3.5mm-es konnektor szinte bárhol megtalálható, ezért a leggyakoribb fajta. Hordozható hang lejátszóban, laptopokban, felvevőkben, okostelefonokban. A fejhallgatók általában TRS-3 csatlakozót használ, A mikrofon rész pedig TRRS-4-et.</w:t>
+      </w:r>
+    </w:p>
+    <w:p>
+      <w:pPr>
+        <w:rPr>
+          <w:rFonts w:ascii="Times New Roman" w:hAnsi="Times New Roman" w:cs="Times New Roman"/>
+          <w:sz w:val="24"/>
+          <w:szCs w:val="24"/>
+        </w:rPr>
+      </w:pPr>
+      <w:r>
+        <w:rPr>
+          <w:rFonts w:ascii="Times New Roman" w:hAnsi="Times New Roman" w:cs="Times New Roman"/>
+          <w:sz w:val="24"/>
+          <w:szCs w:val="24"/>
+        </w:rPr>
+        <w:t xml:space="preserve">2.5mm: Eléggé elavult általában a régi eszközökben megtalálható. </w:t>
+      </w:r>
     </w:p>
     <w:p>
       <w:pPr>
@@ -4493,46 +4511,18 @@
           <w:sz w:val="24"/>
           <w:szCs w:val="24"/>
         </w:rPr>
-        <w:t xml:space="preserve">Az ön </w:t>
-      </w:r>
-      <w:proofErr w:type="spellStart"/>
-      <w:r>
+        <w:t>Az ön word és ppt fileja</w:t>
+      </w:r>
+    </w:p>
+    <w:p>
+      <w:pPr>
         <w:rPr>
           <w:rFonts w:ascii="Times New Roman" w:hAnsi="Times New Roman" w:cs="Times New Roman"/>
           <w:sz w:val="24"/>
           <w:szCs w:val="24"/>
         </w:rPr>
-        <w:t>word</w:t>
-      </w:r>
-      <w:proofErr w:type="spellEnd"/>
-      <w:r>
-        <w:rPr>
-          <w:rFonts w:ascii="Times New Roman" w:hAnsi="Times New Roman" w:cs="Times New Roman"/>
-          <w:sz w:val="24"/>
-          <w:szCs w:val="24"/>
-        </w:rPr>
-        <w:t xml:space="preserve"> és ppt </w:t>
-      </w:r>
-      <w:proofErr w:type="spellStart"/>
-      <w:r>
-        <w:rPr>
-          <w:rFonts w:ascii="Times New Roman" w:hAnsi="Times New Roman" w:cs="Times New Roman"/>
-          <w:sz w:val="24"/>
-          <w:szCs w:val="24"/>
-        </w:rPr>
-        <w:t>fileja</w:t>
-      </w:r>
-      <w:proofErr w:type="spellEnd"/>
-    </w:p>
-    <w:p>
-      <w:pPr>
-        <w:rPr>
-          <w:rFonts w:ascii="Times New Roman" w:hAnsi="Times New Roman" w:cs="Times New Roman"/>
-          <w:sz w:val="24"/>
-          <w:szCs w:val="24"/>
-        </w:rPr>
-      </w:pPr>
-      <w:hyperlink r:id="rId16">
+      </w:pPr>
+      <w:hyperlink r:id="rId18">
         <w:r>
           <w:rPr>
             <w:rStyle w:val="Hiperhivatkozs"/>
@@ -4552,7 +4542,7 @@
           <w:szCs w:val="24"/>
         </w:rPr>
       </w:pPr>
-      <w:hyperlink r:id="rId17" w:history="1">
+      <w:hyperlink r:id="rId19" w:history="1">
         <w:r>
           <w:rPr>
             <w:rStyle w:val="Hiperhivatkozs"/>
@@ -4572,7 +4562,7 @@
           <w:szCs w:val="24"/>
         </w:rPr>
       </w:pPr>
-      <w:hyperlink r:id="rId18" w:history="1">
+      <w:hyperlink r:id="rId20" w:history="1">
         <w:r>
           <w:rPr>
             <w:rStyle w:val="Hiperhivatkozs"/>
@@ -4581,6 +4571,46 @@
             <w:szCs w:val="24"/>
           </w:rPr>
           <w:t>https://contenthub.netacad.com/itn/4.3.5</w:t>
+        </w:r>
+      </w:hyperlink>
+    </w:p>
+    <w:p>
+      <w:pPr>
+        <w:rPr>
+          <w:rFonts w:ascii="Times New Roman" w:hAnsi="Times New Roman" w:cs="Times New Roman"/>
+          <w:sz w:val="24"/>
+          <w:szCs w:val="24"/>
+        </w:rPr>
+      </w:pPr>
+      <w:hyperlink r:id="rId21" w:history="1">
+        <w:r>
+          <w:rPr>
+            <w:rStyle w:val="Hiperhivatkozs"/>
+            <w:rFonts w:ascii="Times New Roman" w:hAnsi="Times New Roman" w:cs="Times New Roman"/>
+            <w:sz w:val="24"/>
+            <w:szCs w:val="24"/>
+          </w:rPr>
+          <w:t>https://hu.frwiki.wiki/wiki/Jack_(prise)</w:t>
+        </w:r>
+      </w:hyperlink>
+    </w:p>
+    <w:p>
+      <w:pPr>
+        <w:rPr>
+          <w:rFonts w:ascii="Times New Roman" w:hAnsi="Times New Roman" w:cs="Times New Roman"/>
+          <w:sz w:val="24"/>
+          <w:szCs w:val="24"/>
+        </w:rPr>
+      </w:pPr>
+      <w:hyperlink r:id="rId22" w:history="1">
+        <w:r>
+          <w:rPr>
+            <w:rStyle w:val="Hiperhivatkozs"/>
+            <w:rFonts w:ascii="Times New Roman" w:hAnsi="Times New Roman" w:cs="Times New Roman"/>
+            <w:sz w:val="24"/>
+            <w:szCs w:val="24"/>
+          </w:rPr>
+          <w:t>https://mynewmicrophone.com/differences-between-2-5mm-3-5mm-6-35mm-headphone-jacks/</w:t>
         </w:r>
       </w:hyperlink>
     </w:p>
@@ -7271,6 +7301,119 @@
     </w:lvl>
   </w:abstractNum>
   <w:abstractNum w:abstractNumId="20" w15:restartNumberingAfterBreak="0">
+    <w:nsid w:val="50E52E65"/>
+    <w:multiLevelType w:val="hybridMultilevel"/>
+    <w:tmpl w:val="069E4A1E"/>
+    <w:lvl w:ilvl="0" w:tplc="040E0001">
+      <w:start w:val="1"/>
+      <w:numFmt w:val="bullet"/>
+      <w:lvlText w:val=""/>
+      <w:lvlJc w:val="left"/>
+      <w:pPr>
+        <w:ind w:left="720" w:hanging="360"/>
+      </w:pPr>
+      <w:rPr>
+        <w:rFonts w:ascii="Symbol" w:hAnsi="Symbol" w:hint="default"/>
+      </w:rPr>
+    </w:lvl>
+    <w:lvl w:ilvl="1" w:tplc="040E0003" w:tentative="1">
+      <w:start w:val="1"/>
+      <w:numFmt w:val="bullet"/>
+      <w:lvlText w:val="o"/>
+      <w:lvlJc w:val="left"/>
+      <w:pPr>
+        <w:ind w:left="1440" w:hanging="360"/>
+      </w:pPr>
+      <w:rPr>
+        <w:rFonts w:ascii="Courier New" w:hAnsi="Courier New" w:cs="Courier New" w:hint="default"/>
+      </w:rPr>
+    </w:lvl>
+    <w:lvl w:ilvl="2" w:tplc="040E0005" w:tentative="1">
+      <w:start w:val="1"/>
+      <w:numFmt w:val="bullet"/>
+      <w:lvlText w:val=""/>
+      <w:lvlJc w:val="left"/>
+      <w:pPr>
+        <w:ind w:left="2160" w:hanging="360"/>
+      </w:pPr>
+      <w:rPr>
+        <w:rFonts w:ascii="Wingdings" w:hAnsi="Wingdings" w:hint="default"/>
+      </w:rPr>
+    </w:lvl>
+    <w:lvl w:ilvl="3" w:tplc="040E0001" w:tentative="1">
+      <w:start w:val="1"/>
+      <w:numFmt w:val="bullet"/>
+      <w:lvlText w:val=""/>
+      <w:lvlJc w:val="left"/>
+      <w:pPr>
+        <w:ind w:left="2880" w:hanging="360"/>
+      </w:pPr>
+      <w:rPr>
+        <w:rFonts w:ascii="Symbol" w:hAnsi="Symbol" w:hint="default"/>
+      </w:rPr>
+    </w:lvl>
+    <w:lvl w:ilvl="4" w:tplc="040E0003" w:tentative="1">
+      <w:start w:val="1"/>
+      <w:numFmt w:val="bullet"/>
+      <w:lvlText w:val="o"/>
+      <w:lvlJc w:val="left"/>
+      <w:pPr>
+        <w:ind w:left="3600" w:hanging="360"/>
+      </w:pPr>
+      <w:rPr>
+        <w:rFonts w:ascii="Courier New" w:hAnsi="Courier New" w:cs="Courier New" w:hint="default"/>
+      </w:rPr>
+    </w:lvl>
+    <w:lvl w:ilvl="5" w:tplc="040E0005" w:tentative="1">
+      <w:start w:val="1"/>
+      <w:numFmt w:val="bullet"/>
+      <w:lvlText w:val=""/>
+      <w:lvlJc w:val="left"/>
+      <w:pPr>
+        <w:ind w:left="4320" w:hanging="360"/>
+      </w:pPr>
+      <w:rPr>
+        <w:rFonts w:ascii="Wingdings" w:hAnsi="Wingdings" w:hint="default"/>
+      </w:rPr>
+    </w:lvl>
+    <w:lvl w:ilvl="6" w:tplc="040E0001" w:tentative="1">
+      <w:start w:val="1"/>
+      <w:numFmt w:val="bullet"/>
+      <w:lvlText w:val=""/>
+      <w:lvlJc w:val="left"/>
+      <w:pPr>
+        <w:ind w:left="5040" w:hanging="360"/>
+      </w:pPr>
+      <w:rPr>
+        <w:rFonts w:ascii="Symbol" w:hAnsi="Symbol" w:hint="default"/>
+      </w:rPr>
+    </w:lvl>
+    <w:lvl w:ilvl="7" w:tplc="040E0003" w:tentative="1">
+      <w:start w:val="1"/>
+      <w:numFmt w:val="bullet"/>
+      <w:lvlText w:val="o"/>
+      <w:lvlJc w:val="left"/>
+      <w:pPr>
+        <w:ind w:left="5760" w:hanging="360"/>
+      </w:pPr>
+      <w:rPr>
+        <w:rFonts w:ascii="Courier New" w:hAnsi="Courier New" w:cs="Courier New" w:hint="default"/>
+      </w:rPr>
+    </w:lvl>
+    <w:lvl w:ilvl="8" w:tplc="040E0005" w:tentative="1">
+      <w:start w:val="1"/>
+      <w:numFmt w:val="bullet"/>
+      <w:lvlText w:val=""/>
+      <w:lvlJc w:val="left"/>
+      <w:pPr>
+        <w:ind w:left="6480" w:hanging="360"/>
+      </w:pPr>
+      <w:rPr>
+        <w:rFonts w:ascii="Wingdings" w:hAnsi="Wingdings" w:hint="default"/>
+      </w:rPr>
+    </w:lvl>
+  </w:abstractNum>
+  <w:abstractNum w:abstractNumId="21" w15:restartNumberingAfterBreak="0">
     <w:nsid w:val="51754A57"/>
     <w:multiLevelType w:val="multilevel"/>
     <w:tmpl w:val="6DA49FD4"/>
@@ -7419,7 +7562,7 @@
       </w:rPr>
     </w:lvl>
   </w:abstractNum>
-  <w:abstractNum w:abstractNumId="21" w15:restartNumberingAfterBreak="0">
+  <w:abstractNum w:abstractNumId="22" w15:restartNumberingAfterBreak="0">
     <w:nsid w:val="51863995"/>
     <w:multiLevelType w:val="multilevel"/>
     <w:tmpl w:val="74A6809A"/>
@@ -7568,7 +7711,7 @@
       </w:rPr>
     </w:lvl>
   </w:abstractNum>
-  <w:abstractNum w:abstractNumId="22" w15:restartNumberingAfterBreak="0">
+  <w:abstractNum w:abstractNumId="23" w15:restartNumberingAfterBreak="0">
     <w:nsid w:val="5717476B"/>
     <w:multiLevelType w:val="multilevel"/>
     <w:tmpl w:val="13E21F4A"/>
@@ -7717,7 +7860,7 @@
       </w:rPr>
     </w:lvl>
   </w:abstractNum>
-  <w:abstractNum w:abstractNumId="23" w15:restartNumberingAfterBreak="0">
+  <w:abstractNum w:abstractNumId="24" w15:restartNumberingAfterBreak="0">
     <w:nsid w:val="57AD42BD"/>
     <w:multiLevelType w:val="multilevel"/>
     <w:tmpl w:val="38DCA4F2"/>
@@ -7866,7 +8009,7 @@
       </w:rPr>
     </w:lvl>
   </w:abstractNum>
-  <w:abstractNum w:abstractNumId="24" w15:restartNumberingAfterBreak="0">
+  <w:abstractNum w:abstractNumId="25" w15:restartNumberingAfterBreak="0">
     <w:nsid w:val="64513E01"/>
     <w:multiLevelType w:val="multilevel"/>
     <w:tmpl w:val="E2103A38"/>
@@ -8015,7 +8158,7 @@
       </w:rPr>
     </w:lvl>
   </w:abstractNum>
-  <w:abstractNum w:abstractNumId="25" w15:restartNumberingAfterBreak="0">
+  <w:abstractNum w:abstractNumId="26" w15:restartNumberingAfterBreak="0">
     <w:nsid w:val="6904023C"/>
     <w:multiLevelType w:val="multilevel"/>
     <w:tmpl w:val="BEDC74BC"/>
@@ -8164,7 +8307,7 @@
       </w:rPr>
     </w:lvl>
   </w:abstractNum>
-  <w:abstractNum w:abstractNumId="26" w15:restartNumberingAfterBreak="0">
+  <w:abstractNum w:abstractNumId="27" w15:restartNumberingAfterBreak="0">
     <w:nsid w:val="721C7DB0"/>
     <w:multiLevelType w:val="multilevel"/>
     <w:tmpl w:val="4120E466"/>
@@ -8313,7 +8456,7 @@
       </w:rPr>
     </w:lvl>
   </w:abstractNum>
-  <w:abstractNum w:abstractNumId="27" w15:restartNumberingAfterBreak="0">
+  <w:abstractNum w:abstractNumId="28" w15:restartNumberingAfterBreak="0">
     <w:nsid w:val="75DD750B"/>
     <w:multiLevelType w:val="multilevel"/>
     <w:tmpl w:val="1278DC6C"/>
@@ -8426,7 +8569,7 @@
       </w:pPr>
     </w:lvl>
   </w:abstractNum>
-  <w:abstractNum w:abstractNumId="28" w15:restartNumberingAfterBreak="0">
+  <w:abstractNum w:abstractNumId="29" w15:restartNumberingAfterBreak="0">
     <w:nsid w:val="769E5B6D"/>
     <w:multiLevelType w:val="hybridMultilevel"/>
     <w:tmpl w:val="577E1710"/>
@@ -8539,7 +8682,7 @@
       </w:rPr>
     </w:lvl>
   </w:abstractNum>
-  <w:abstractNum w:abstractNumId="29" w15:restartNumberingAfterBreak="0">
+  <w:abstractNum w:abstractNumId="30" w15:restartNumberingAfterBreak="0">
     <w:nsid w:val="7D99328E"/>
     <w:multiLevelType w:val="multilevel"/>
     <w:tmpl w:val="53181DBC"/>
@@ -8695,13 +8838,13 @@
     <w:abstractNumId w:val="12"/>
   </w:num>
   <w:num w:numId="3">
-    <w:abstractNumId w:val="25"/>
+    <w:abstractNumId w:val="26"/>
   </w:num>
   <w:num w:numId="4">
-    <w:abstractNumId w:val="23"/>
+    <w:abstractNumId w:val="24"/>
   </w:num>
   <w:num w:numId="5">
-    <w:abstractNumId w:val="21"/>
+    <w:abstractNumId w:val="22"/>
   </w:num>
   <w:num w:numId="6">
     <w:abstractNumId w:val="15"/>
@@ -8716,10 +8859,10 @@
     <w:abstractNumId w:val="9"/>
   </w:num>
   <w:num w:numId="10">
-    <w:abstractNumId w:val="24"/>
+    <w:abstractNumId w:val="25"/>
   </w:num>
   <w:num w:numId="11">
-    <w:abstractNumId w:val="26"/>
+    <w:abstractNumId w:val="27"/>
   </w:num>
   <w:num w:numId="12">
     <w:abstractNumId w:val="6"/>
@@ -8728,7 +8871,7 @@
     <w:abstractNumId w:val="10"/>
   </w:num>
   <w:num w:numId="14">
-    <w:abstractNumId w:val="20"/>
+    <w:abstractNumId w:val="21"/>
   </w:num>
   <w:num w:numId="15">
     <w:abstractNumId w:val="3"/>
@@ -8740,7 +8883,7 @@
     <w:abstractNumId w:val="11"/>
   </w:num>
   <w:num w:numId="18">
-    <w:abstractNumId w:val="22"/>
+    <w:abstractNumId w:val="23"/>
   </w:num>
   <w:num w:numId="19">
     <w:abstractNumId w:val="17"/>
@@ -8767,16 +8910,19 @@
     <w:abstractNumId w:val="18"/>
   </w:num>
   <w:num w:numId="27">
-    <w:abstractNumId w:val="29"/>
+    <w:abstractNumId w:val="30"/>
   </w:num>
   <w:num w:numId="28">
     <w:abstractNumId w:val="1"/>
   </w:num>
   <w:num w:numId="29">
-    <w:abstractNumId w:val="27"/>
+    <w:abstractNumId w:val="28"/>
   </w:num>
   <w:num w:numId="30">
-    <w:abstractNumId w:val="28"/>
+    <w:abstractNumId w:val="29"/>
+  </w:num>
+  <w:num w:numId="31">
+    <w:abstractNumId w:val="20"/>
   </w:num>
 </w:numbering>
 </file>

</xml_diff>